<commit_message>
Se corrige entidad relacional
</commit_message>
<xml_diff>
--- a/Diseño de datos.docx
+++ b/Diseño de datos.docx
@@ -12,16 +12,16 @@
         <w:drawing>
           <wp:anchor distT="0" distB="0" distL="114300" distR="114300" simplePos="0" relativeHeight="251659264" behindDoc="0" locked="0" layoutInCell="1" allowOverlap="1">
             <wp:simplePos x="0" y="0"/>
-            <wp:positionH relativeFrom="column">
-              <wp:posOffset>-765810</wp:posOffset>
+            <wp:positionH relativeFrom="page">
+              <wp:align>right</wp:align>
             </wp:positionH>
             <wp:positionV relativeFrom="paragraph">
-              <wp:posOffset>3112135</wp:posOffset>
+              <wp:posOffset>3424555</wp:posOffset>
             </wp:positionV>
-            <wp:extent cx="7264831" cy="5143500"/>
-            <wp:effectExtent l="0" t="0" r="0" b="0"/>
+            <wp:extent cx="7769147" cy="4572000"/>
+            <wp:effectExtent l="0" t="0" r="3810" b="0"/>
             <wp:wrapTopAndBottom/>
-            <wp:docPr id="2" name="Imagen 2"/>
+            <wp:docPr id="3" name="Imagen 3"/>
             <wp:cNvGraphicFramePr>
               <a:graphicFrameLocks xmlns:a="http://schemas.openxmlformats.org/drawingml/2006/main" noChangeAspect="1"/>
             </wp:cNvGraphicFramePr>
@@ -29,7 +29,7 @@
               <a:graphicData uri="http://schemas.openxmlformats.org/drawingml/2006/picture">
                 <pic:pic xmlns:pic="http://schemas.openxmlformats.org/drawingml/2006/picture">
                   <pic:nvPicPr>
-                    <pic:cNvPr id="0" name="Picture 2"/>
+                    <pic:cNvPr id="0" name="Picture 1"/>
                     <pic:cNvPicPr>
                       <a:picLocks noChangeAspect="1" noChangeArrowheads="1"/>
                     </pic:cNvPicPr>
@@ -50,7 +50,7 @@
                   <pic:spPr bwMode="auto">
                     <a:xfrm>
                       <a:off x="0" y="0"/>
-                      <a:ext cx="7264831" cy="5143500"/>
+                      <a:ext cx="7769147" cy="4572000"/>
                     </a:xfrm>
                     <a:prstGeom prst="rect">
                       <a:avLst/>

</xml_diff>

<commit_message>
Se añade ruta actualizacion base de datos(Excel)
</commit_message>
<xml_diff>
--- a/Diseño de datos.docx
+++ b/Diseño de datos.docx
@@ -3,75 +3,6 @@
 <w:document xmlns:wpc="http://schemas.microsoft.com/office/word/2010/wordprocessingCanvas" xmlns:cx="http://schemas.microsoft.com/office/drawing/2014/chartex" xmlns:cx1="http://schemas.microsoft.com/office/drawing/2015/9/8/chartex" xmlns:cx2="http://schemas.microsoft.com/office/drawing/2015/10/21/chartex" xmlns:cx3="http://schemas.microsoft.com/office/drawing/2016/5/9/chartex" xmlns:cx4="http://schemas.microsoft.com/office/drawing/2016/5/10/chartex" xmlns:cx5="http://schemas.microsoft.com/office/drawing/2016/5/11/chartex" xmlns:cx6="http://schemas.microsoft.com/office/drawing/2016/5/12/chartex" xmlns:cx7="http://schemas.microsoft.com/office/drawing/2016/5/13/chartex" xmlns:cx8="http://schemas.microsoft.com/office/drawing/2016/5/14/chartex" xmlns:mc="http://schemas.openxmlformats.org/markup-compatibility/2006" xmlns:aink="http://schemas.microsoft.com/office/drawing/2016/ink" xmlns:am3d="http://schemas.microsoft.com/office/drawing/2017/model3d" xmlns:o="urn:schemas-microsoft-com:office:office" xmlns:r="http://schemas.openxmlformats.org/officeDocument/2006/relationships" xmlns:m="http://schemas.openxmlformats.org/officeDocument/2006/math" xmlns:v="urn:schemas-microsoft-com:vml" xmlns:wp14="http://schemas.microsoft.com/office/word/2010/wordprocessingDrawing" xmlns:wp="http://schemas.openxmlformats.org/drawingml/2006/wordprocessingDrawing" xmlns:w10="urn:schemas-microsoft-com:office:word" xmlns:w="http://schemas.openxmlformats.org/wordprocessingml/2006/main" xmlns:w14="http://schemas.microsoft.com/office/word/2010/wordml" xmlns:w15="http://schemas.microsoft.com/office/word/2012/wordml" xmlns:w16cid="http://schemas.microsoft.com/office/word/2016/wordml/cid" xmlns:w16se="http://schemas.microsoft.com/office/word/2015/wordml/symex" xmlns:wpg="http://schemas.microsoft.com/office/word/2010/wordprocessingGroup" xmlns:wpi="http://schemas.microsoft.com/office/word/2010/wordprocessingInk" xmlns:wne="http://schemas.microsoft.com/office/word/2006/wordml" xmlns:wps="http://schemas.microsoft.com/office/word/2010/wordprocessingShape" mc:Ignorable="w14 w15 w16se w16cid wp14">
   <w:body>
     <w:p>
-      <w:bookmarkStart w:id="0" w:name="_GoBack"/>
-      <w:bookmarkEnd w:id="0"/>
-      <w:r>
-        <w:rPr>
-          <w:noProof/>
-        </w:rPr>
-        <w:drawing>
-          <wp:anchor distT="0" distB="0" distL="114300" distR="114300" simplePos="0" relativeHeight="251659264" behindDoc="0" locked="0" layoutInCell="1" allowOverlap="1">
-            <wp:simplePos x="0" y="0"/>
-            <wp:positionH relativeFrom="page">
-              <wp:align>right</wp:align>
-            </wp:positionH>
-            <wp:positionV relativeFrom="paragraph">
-              <wp:posOffset>3424555</wp:posOffset>
-            </wp:positionV>
-            <wp:extent cx="7769147" cy="4572000"/>
-            <wp:effectExtent l="0" t="0" r="3810" b="0"/>
-            <wp:wrapTopAndBottom/>
-            <wp:docPr id="3" name="Imagen 3"/>
-            <wp:cNvGraphicFramePr>
-              <a:graphicFrameLocks xmlns:a="http://schemas.openxmlformats.org/drawingml/2006/main" noChangeAspect="1"/>
-            </wp:cNvGraphicFramePr>
-            <a:graphic xmlns:a="http://schemas.openxmlformats.org/drawingml/2006/main">
-              <a:graphicData uri="http://schemas.openxmlformats.org/drawingml/2006/picture">
-                <pic:pic xmlns:pic="http://schemas.openxmlformats.org/drawingml/2006/picture">
-                  <pic:nvPicPr>
-                    <pic:cNvPr id="0" name="Picture 1"/>
-                    <pic:cNvPicPr>
-                      <a:picLocks noChangeAspect="1" noChangeArrowheads="1"/>
-                    </pic:cNvPicPr>
-                  </pic:nvPicPr>
-                  <pic:blipFill>
-                    <a:blip r:embed="rId4">
-                      <a:extLst>
-                        <a:ext uri="{28A0092B-C50C-407E-A947-70E740481C1C}">
-                          <a14:useLocalDpi xmlns:a14="http://schemas.microsoft.com/office/drawing/2010/main" val="0"/>
-                        </a:ext>
-                      </a:extLst>
-                    </a:blip>
-                    <a:srcRect/>
-                    <a:stretch>
-                      <a:fillRect/>
-                    </a:stretch>
-                  </pic:blipFill>
-                  <pic:spPr bwMode="auto">
-                    <a:xfrm>
-                      <a:off x="0" y="0"/>
-                      <a:ext cx="7769147" cy="4572000"/>
-                    </a:xfrm>
-                    <a:prstGeom prst="rect">
-                      <a:avLst/>
-                    </a:prstGeom>
-                    <a:noFill/>
-                    <a:ln>
-                      <a:noFill/>
-                    </a:ln>
-                  </pic:spPr>
-                </pic:pic>
-              </a:graphicData>
-            </a:graphic>
-            <wp14:sizeRelH relativeFrom="margin">
-              <wp14:pctWidth>0</wp14:pctWidth>
-            </wp14:sizeRelH>
-            <wp14:sizeRelV relativeFrom="margin">
-              <wp14:pctHeight>0</wp14:pctHeight>
-            </wp14:sizeRelV>
-          </wp:anchor>
-        </w:drawing>
-      </w:r>
       <w:r>
         <w:rPr>
           <w:noProof/>
@@ -102,7 +33,7 @@
                     </pic:cNvPicPr>
                   </pic:nvPicPr>
                   <pic:blipFill>
-                    <a:blip r:embed="rId5">
+                    <a:blip r:embed="rId6">
                       <a:extLst>
                         <a:ext uri="{28A0092B-C50C-407E-A947-70E740481C1C}">
                           <a14:useLocalDpi xmlns:a14="http://schemas.microsoft.com/office/drawing/2010/main" val="0"/>
@@ -140,6 +71,2719 @@
         </w:drawing>
       </w:r>
     </w:p>
+    <w:p>
+      <w:r>
+        <w:rPr>
+          <w:noProof/>
+        </w:rPr>
+        <w:drawing>
+          <wp:anchor distT="0" distB="0" distL="114300" distR="114300" simplePos="0" relativeHeight="251659264" behindDoc="0" locked="0" layoutInCell="1" allowOverlap="1">
+            <wp:simplePos x="0" y="0"/>
+            <wp:positionH relativeFrom="page">
+              <wp:align>right</wp:align>
+            </wp:positionH>
+            <wp:positionV relativeFrom="paragraph">
+              <wp:posOffset>3397885</wp:posOffset>
+            </wp:positionV>
+            <wp:extent cx="7768590" cy="4572000"/>
+            <wp:effectExtent l="0" t="0" r="3810" b="0"/>
+            <wp:wrapTopAndBottom/>
+            <wp:docPr id="3" name="Imagen 3"/>
+            <wp:cNvGraphicFramePr>
+              <a:graphicFrameLocks xmlns:a="http://schemas.openxmlformats.org/drawingml/2006/main" noChangeAspect="1"/>
+            </wp:cNvGraphicFramePr>
+            <a:graphic xmlns:a="http://schemas.openxmlformats.org/drawingml/2006/main">
+              <a:graphicData uri="http://schemas.openxmlformats.org/drawingml/2006/picture">
+                <pic:pic xmlns:pic="http://schemas.openxmlformats.org/drawingml/2006/picture">
+                  <pic:nvPicPr>
+                    <pic:cNvPr id="0" name="Picture 1"/>
+                    <pic:cNvPicPr>
+                      <a:picLocks noChangeAspect="1" noChangeArrowheads="1"/>
+                    </pic:cNvPicPr>
+                  </pic:nvPicPr>
+                  <pic:blipFill>
+                    <a:blip r:embed="rId7">
+                      <a:extLst>
+                        <a:ext uri="{28A0092B-C50C-407E-A947-70E740481C1C}">
+                          <a14:useLocalDpi xmlns:a14="http://schemas.microsoft.com/office/drawing/2010/main" val="0"/>
+                        </a:ext>
+                      </a:extLst>
+                    </a:blip>
+                    <a:srcRect/>
+                    <a:stretch>
+                      <a:fillRect/>
+                    </a:stretch>
+                  </pic:blipFill>
+                  <pic:spPr bwMode="auto">
+                    <a:xfrm>
+                      <a:off x="0" y="0"/>
+                      <a:ext cx="7768590" cy="4572000"/>
+                    </a:xfrm>
+                    <a:prstGeom prst="rect">
+                      <a:avLst/>
+                    </a:prstGeom>
+                    <a:noFill/>
+                    <a:ln>
+                      <a:noFill/>
+                    </a:ln>
+                  </pic:spPr>
+                </pic:pic>
+              </a:graphicData>
+            </a:graphic>
+            <wp14:sizeRelH relativeFrom="margin">
+              <wp14:pctWidth>0</wp14:pctWidth>
+            </wp14:sizeRelH>
+            <wp14:sizeRelV relativeFrom="margin">
+              <wp14:pctHeight>0</wp14:pctHeight>
+            </wp14:sizeRelV>
+          </wp:anchor>
+        </w:drawing>
+      </w:r>
+      <w:r>
+        <w:br w:type="page"/>
+      </w:r>
+      <w:bookmarkStart w:id="0" w:name="_GoBack"/>
+      <w:bookmarkEnd w:id="0"/>
+    </w:p>
+    <w:tbl>
+      <w:tblPr>
+        <w:tblpPr w:leftFromText="141" w:rightFromText="141" w:vertAnchor="page" w:horzAnchor="margin" w:tblpXSpec="center" w:tblpY="1351"/>
+        <w:tblW w:w="11605" w:type="dxa"/>
+        <w:tblCellMar>
+          <w:left w:w="70" w:type="dxa"/>
+          <w:right w:w="70" w:type="dxa"/>
+        </w:tblCellMar>
+        <w:tblLook w:val="04A0" w:firstRow="1" w:lastRow="0" w:firstColumn="1" w:lastColumn="0" w:noHBand="0" w:noVBand="1"/>
+      </w:tblPr>
+      <w:tblGrid>
+        <w:gridCol w:w="1696"/>
+        <w:gridCol w:w="719"/>
+        <w:gridCol w:w="6794"/>
+        <w:gridCol w:w="2236"/>
+        <w:gridCol w:w="160"/>
+      </w:tblGrid>
+      <w:tr>
+        <w:trPr>
+          <w:trHeight w:val="251"/>
+        </w:trPr>
+        <w:tc>
+          <w:tcPr>
+            <w:tcW w:w="1696" w:type="dxa"/>
+            <w:tcBorders>
+              <w:top w:val="single" w:sz="4" w:space="0" w:color="auto"/>
+              <w:left w:val="single" w:sz="4" w:space="0" w:color="auto"/>
+              <w:bottom w:val="single" w:sz="4" w:space="0" w:color="auto"/>
+              <w:right w:val="single" w:sz="4" w:space="0" w:color="auto"/>
+            </w:tcBorders>
+            <w:shd w:val="clear" w:color="auto" w:fill="auto"/>
+            <w:noWrap/>
+            <w:vAlign w:val="bottom"/>
+            <w:hideMark/>
+          </w:tcPr>
+          <w:p>
+            <w:pPr>
+              <w:spacing w:after="0" w:line="240" w:lineRule="auto"/>
+              <w:rPr>
+                <w:rFonts w:ascii="Calibri" w:eastAsia="Times New Roman" w:hAnsi="Calibri" w:cs="Calibri"/>
+                <w:b/>
+                <w:bCs/>
+                <w:color w:val="000000"/>
+                <w:lang w:eastAsia="es-CO"/>
+              </w:rPr>
+            </w:pPr>
+            <w:r>
+              <w:rPr>
+                <w:rFonts w:ascii="Calibri" w:eastAsia="Times New Roman" w:hAnsi="Calibri" w:cs="Calibri"/>
+                <w:b/>
+                <w:bCs/>
+                <w:color w:val="000000"/>
+                <w:lang w:eastAsia="es-CO"/>
+              </w:rPr>
+              <w:lastRenderedPageBreak/>
+              <w:t>TABLA</w:t>
+            </w:r>
+          </w:p>
+        </w:tc>
+        <w:tc>
+          <w:tcPr>
+            <w:tcW w:w="719" w:type="dxa"/>
+            <w:tcBorders>
+              <w:top w:val="single" w:sz="4" w:space="0" w:color="auto"/>
+              <w:left w:val="nil"/>
+              <w:bottom w:val="single" w:sz="4" w:space="0" w:color="auto"/>
+              <w:right w:val="single" w:sz="4" w:space="0" w:color="auto"/>
+            </w:tcBorders>
+            <w:shd w:val="clear" w:color="auto" w:fill="auto"/>
+            <w:noWrap/>
+            <w:vAlign w:val="bottom"/>
+            <w:hideMark/>
+          </w:tcPr>
+          <w:p>
+            <w:pPr>
+              <w:spacing w:after="0" w:line="240" w:lineRule="auto"/>
+              <w:rPr>
+                <w:rFonts w:ascii="Calibri" w:eastAsia="Times New Roman" w:hAnsi="Calibri" w:cs="Calibri"/>
+                <w:b/>
+                <w:bCs/>
+                <w:color w:val="000000"/>
+                <w:lang w:eastAsia="es-CO"/>
+              </w:rPr>
+            </w:pPr>
+            <w:r>
+              <w:rPr>
+                <w:rFonts w:ascii="Calibri" w:eastAsia="Times New Roman" w:hAnsi="Calibri" w:cs="Calibri"/>
+                <w:b/>
+                <w:bCs/>
+                <w:color w:val="000000"/>
+                <w:lang w:eastAsia="es-CO"/>
+              </w:rPr>
+              <w:t>TIPO</w:t>
+            </w:r>
+          </w:p>
+        </w:tc>
+        <w:tc>
+          <w:tcPr>
+            <w:tcW w:w="6794" w:type="dxa"/>
+            <w:tcBorders>
+              <w:top w:val="single" w:sz="4" w:space="0" w:color="auto"/>
+              <w:left w:val="nil"/>
+              <w:bottom w:val="single" w:sz="4" w:space="0" w:color="auto"/>
+              <w:right w:val="single" w:sz="4" w:space="0" w:color="auto"/>
+            </w:tcBorders>
+            <w:shd w:val="clear" w:color="auto" w:fill="auto"/>
+            <w:noWrap/>
+            <w:vAlign w:val="bottom"/>
+            <w:hideMark/>
+          </w:tcPr>
+          <w:p>
+            <w:pPr>
+              <w:spacing w:after="0" w:line="240" w:lineRule="auto"/>
+              <w:rPr>
+                <w:rFonts w:ascii="Calibri" w:eastAsia="Times New Roman" w:hAnsi="Calibri" w:cs="Calibri"/>
+                <w:b/>
+                <w:bCs/>
+                <w:color w:val="000000"/>
+                <w:lang w:eastAsia="es-CO"/>
+              </w:rPr>
+            </w:pPr>
+            <w:r>
+              <w:rPr>
+                <w:rFonts w:ascii="Calibri" w:eastAsia="Times New Roman" w:hAnsi="Calibri" w:cs="Calibri"/>
+                <w:b/>
+                <w:bCs/>
+                <w:color w:val="000000"/>
+                <w:lang w:eastAsia="es-CO"/>
+              </w:rPr>
+              <w:t>DESCRIPCIÓN</w:t>
+            </w:r>
+          </w:p>
+        </w:tc>
+        <w:tc>
+          <w:tcPr>
+            <w:tcW w:w="2236" w:type="dxa"/>
+            <w:tcBorders>
+              <w:top w:val="single" w:sz="4" w:space="0" w:color="auto"/>
+              <w:left w:val="nil"/>
+              <w:bottom w:val="single" w:sz="4" w:space="0" w:color="auto"/>
+              <w:right w:val="single" w:sz="4" w:space="0" w:color="auto"/>
+            </w:tcBorders>
+            <w:shd w:val="clear" w:color="auto" w:fill="auto"/>
+            <w:noWrap/>
+            <w:vAlign w:val="bottom"/>
+            <w:hideMark/>
+          </w:tcPr>
+          <w:p>
+            <w:pPr>
+              <w:spacing w:after="0" w:line="240" w:lineRule="auto"/>
+              <w:rPr>
+                <w:rFonts w:ascii="Calibri" w:eastAsia="Times New Roman" w:hAnsi="Calibri" w:cs="Calibri"/>
+                <w:b/>
+                <w:bCs/>
+                <w:color w:val="000000"/>
+                <w:lang w:eastAsia="es-CO"/>
+              </w:rPr>
+            </w:pPr>
+            <w:r>
+              <w:rPr>
+                <w:rFonts w:ascii="Calibri" w:eastAsia="Times New Roman" w:hAnsi="Calibri" w:cs="Calibri"/>
+                <w:b/>
+                <w:bCs/>
+                <w:color w:val="000000"/>
+                <w:lang w:eastAsia="es-CO"/>
+              </w:rPr>
+              <w:t>DEPENDENCIA</w:t>
+            </w:r>
+          </w:p>
+        </w:tc>
+        <w:tc>
+          <w:tcPr>
+            <w:tcW w:w="160" w:type="dxa"/>
+            <w:tcBorders>
+              <w:top w:val="nil"/>
+              <w:left w:val="nil"/>
+              <w:bottom w:val="nil"/>
+              <w:right w:val="nil"/>
+            </w:tcBorders>
+            <w:shd w:val="clear" w:color="auto" w:fill="auto"/>
+            <w:noWrap/>
+            <w:vAlign w:val="bottom"/>
+            <w:hideMark/>
+          </w:tcPr>
+          <w:p>
+            <w:pPr>
+              <w:spacing w:after="0" w:line="240" w:lineRule="auto"/>
+              <w:rPr>
+                <w:rFonts w:ascii="Calibri" w:eastAsia="Times New Roman" w:hAnsi="Calibri" w:cs="Calibri"/>
+                <w:b/>
+                <w:bCs/>
+                <w:color w:val="000000"/>
+                <w:lang w:eastAsia="es-CO"/>
+              </w:rPr>
+            </w:pPr>
+          </w:p>
+        </w:tc>
+      </w:tr>
+      <w:tr>
+        <w:trPr>
+          <w:trHeight w:val="251"/>
+        </w:trPr>
+        <w:tc>
+          <w:tcPr>
+            <w:tcW w:w="1696" w:type="dxa"/>
+            <w:tcBorders>
+              <w:top w:val="nil"/>
+              <w:left w:val="single" w:sz="4" w:space="0" w:color="auto"/>
+              <w:bottom w:val="single" w:sz="4" w:space="0" w:color="auto"/>
+              <w:right w:val="single" w:sz="4" w:space="0" w:color="auto"/>
+            </w:tcBorders>
+            <w:shd w:val="clear" w:color="auto" w:fill="auto"/>
+            <w:noWrap/>
+            <w:vAlign w:val="bottom"/>
+            <w:hideMark/>
+          </w:tcPr>
+          <w:p>
+            <w:pPr>
+              <w:spacing w:after="0" w:line="240" w:lineRule="auto"/>
+              <w:rPr>
+                <w:rFonts w:ascii="Calibri" w:eastAsia="Times New Roman" w:hAnsi="Calibri" w:cs="Calibri"/>
+                <w:color w:val="000000"/>
+                <w:lang w:eastAsia="es-CO"/>
+              </w:rPr>
+            </w:pPr>
+            <w:r>
+              <w:rPr>
+                <w:rFonts w:ascii="Calibri" w:eastAsia="Times New Roman" w:hAnsi="Calibri" w:cs="Calibri"/>
+                <w:color w:val="000000"/>
+                <w:lang w:eastAsia="es-CO"/>
+              </w:rPr>
+              <w:t>Universidad</w:t>
+            </w:r>
+          </w:p>
+        </w:tc>
+        <w:tc>
+          <w:tcPr>
+            <w:tcW w:w="719" w:type="dxa"/>
+            <w:tcBorders>
+              <w:top w:val="nil"/>
+              <w:left w:val="nil"/>
+              <w:bottom w:val="single" w:sz="4" w:space="0" w:color="auto"/>
+              <w:right w:val="single" w:sz="4" w:space="0" w:color="auto"/>
+            </w:tcBorders>
+            <w:shd w:val="clear" w:color="auto" w:fill="auto"/>
+            <w:noWrap/>
+            <w:vAlign w:val="bottom"/>
+            <w:hideMark/>
+          </w:tcPr>
+          <w:p>
+            <w:pPr>
+              <w:spacing w:after="0" w:line="240" w:lineRule="auto"/>
+              <w:rPr>
+                <w:rFonts w:ascii="Calibri" w:eastAsia="Times New Roman" w:hAnsi="Calibri" w:cs="Calibri"/>
+                <w:color w:val="000000"/>
+                <w:lang w:eastAsia="es-CO"/>
+              </w:rPr>
+            </w:pPr>
+            <w:r>
+              <w:rPr>
+                <w:rFonts w:ascii="Calibri" w:eastAsia="Times New Roman" w:hAnsi="Calibri" w:cs="Calibri"/>
+                <w:color w:val="000000"/>
+                <w:lang w:eastAsia="es-CO"/>
+              </w:rPr>
+              <w:t>DBDI</w:t>
+            </w:r>
+          </w:p>
+        </w:tc>
+        <w:tc>
+          <w:tcPr>
+            <w:tcW w:w="6794" w:type="dxa"/>
+            <w:tcBorders>
+              <w:top w:val="nil"/>
+              <w:left w:val="nil"/>
+              <w:bottom w:val="single" w:sz="4" w:space="0" w:color="auto"/>
+              <w:right w:val="single" w:sz="4" w:space="0" w:color="auto"/>
+            </w:tcBorders>
+            <w:shd w:val="clear" w:color="auto" w:fill="auto"/>
+            <w:noWrap/>
+            <w:vAlign w:val="bottom"/>
+            <w:hideMark/>
+          </w:tcPr>
+          <w:p>
+            <w:pPr>
+              <w:spacing w:after="0" w:line="240" w:lineRule="auto"/>
+              <w:rPr>
+                <w:rFonts w:ascii="Calibri" w:eastAsia="Times New Roman" w:hAnsi="Calibri" w:cs="Calibri"/>
+                <w:color w:val="000000"/>
+                <w:lang w:eastAsia="es-CO"/>
+              </w:rPr>
+            </w:pPr>
+            <w:r>
+              <w:rPr>
+                <w:rFonts w:ascii="Calibri" w:eastAsia="Times New Roman" w:hAnsi="Calibri" w:cs="Calibri"/>
+                <w:color w:val="000000"/>
+                <w:lang w:eastAsia="es-CO"/>
+              </w:rPr>
+              <w:t xml:space="preserve">Saber de </w:t>
+            </w:r>
+            <w:proofErr w:type="spellStart"/>
+            <w:r>
+              <w:rPr>
+                <w:rFonts w:ascii="Calibri" w:eastAsia="Times New Roman" w:hAnsi="Calibri" w:cs="Calibri"/>
+                <w:color w:val="000000"/>
+                <w:lang w:eastAsia="es-CO"/>
+              </w:rPr>
+              <w:t>que</w:t>
+            </w:r>
+            <w:proofErr w:type="spellEnd"/>
+            <w:r>
+              <w:rPr>
+                <w:rFonts w:ascii="Calibri" w:eastAsia="Times New Roman" w:hAnsi="Calibri" w:cs="Calibri"/>
+                <w:color w:val="000000"/>
+                <w:lang w:eastAsia="es-CO"/>
+              </w:rPr>
+              <w:t xml:space="preserve"> universidad es la persona</w:t>
+            </w:r>
+          </w:p>
+        </w:tc>
+        <w:tc>
+          <w:tcPr>
+            <w:tcW w:w="2236" w:type="dxa"/>
+            <w:tcBorders>
+              <w:top w:val="nil"/>
+              <w:left w:val="nil"/>
+              <w:bottom w:val="single" w:sz="4" w:space="0" w:color="auto"/>
+              <w:right w:val="single" w:sz="4" w:space="0" w:color="auto"/>
+            </w:tcBorders>
+            <w:shd w:val="clear" w:color="auto" w:fill="auto"/>
+            <w:noWrap/>
+            <w:vAlign w:val="bottom"/>
+            <w:hideMark/>
+          </w:tcPr>
+          <w:p>
+            <w:pPr>
+              <w:spacing w:after="0" w:line="240" w:lineRule="auto"/>
+              <w:rPr>
+                <w:rFonts w:ascii="Calibri" w:eastAsia="Times New Roman" w:hAnsi="Calibri" w:cs="Calibri"/>
+                <w:color w:val="000000"/>
+                <w:lang w:eastAsia="es-CO"/>
+              </w:rPr>
+            </w:pPr>
+            <w:r>
+              <w:rPr>
+                <w:rFonts w:ascii="Calibri" w:eastAsia="Times New Roman" w:hAnsi="Calibri" w:cs="Calibri"/>
+                <w:color w:val="000000"/>
+                <w:lang w:eastAsia="es-CO"/>
+              </w:rPr>
+              <w:t>De ninguna</w:t>
+            </w:r>
+          </w:p>
+        </w:tc>
+        <w:tc>
+          <w:tcPr>
+            <w:tcW w:w="160" w:type="dxa"/>
+            <w:tcBorders>
+              <w:top w:val="nil"/>
+              <w:left w:val="nil"/>
+              <w:bottom w:val="nil"/>
+              <w:right w:val="nil"/>
+            </w:tcBorders>
+            <w:shd w:val="clear" w:color="auto" w:fill="auto"/>
+            <w:noWrap/>
+            <w:vAlign w:val="bottom"/>
+            <w:hideMark/>
+          </w:tcPr>
+          <w:p>
+            <w:pPr>
+              <w:spacing w:after="0" w:line="240" w:lineRule="auto"/>
+              <w:rPr>
+                <w:rFonts w:ascii="Calibri" w:eastAsia="Times New Roman" w:hAnsi="Calibri" w:cs="Calibri"/>
+                <w:color w:val="000000"/>
+                <w:lang w:eastAsia="es-CO"/>
+              </w:rPr>
+            </w:pPr>
+          </w:p>
+        </w:tc>
+      </w:tr>
+      <w:tr>
+        <w:trPr>
+          <w:trHeight w:val="251"/>
+        </w:trPr>
+        <w:tc>
+          <w:tcPr>
+            <w:tcW w:w="1696" w:type="dxa"/>
+            <w:tcBorders>
+              <w:top w:val="nil"/>
+              <w:left w:val="single" w:sz="4" w:space="0" w:color="auto"/>
+              <w:bottom w:val="single" w:sz="4" w:space="0" w:color="auto"/>
+              <w:right w:val="single" w:sz="4" w:space="0" w:color="auto"/>
+            </w:tcBorders>
+            <w:shd w:val="clear" w:color="auto" w:fill="auto"/>
+            <w:noWrap/>
+            <w:vAlign w:val="bottom"/>
+            <w:hideMark/>
+          </w:tcPr>
+          <w:p>
+            <w:pPr>
+              <w:spacing w:after="0" w:line="240" w:lineRule="auto"/>
+              <w:rPr>
+                <w:rFonts w:ascii="Calibri" w:eastAsia="Times New Roman" w:hAnsi="Calibri" w:cs="Calibri"/>
+                <w:color w:val="000000"/>
+                <w:lang w:eastAsia="es-CO"/>
+              </w:rPr>
+            </w:pPr>
+            <w:r>
+              <w:rPr>
+                <w:rFonts w:ascii="Calibri" w:eastAsia="Times New Roman" w:hAnsi="Calibri" w:cs="Calibri"/>
+                <w:color w:val="000000"/>
+                <w:lang w:eastAsia="es-CO"/>
+              </w:rPr>
+              <w:t>Facultad</w:t>
+            </w:r>
+          </w:p>
+        </w:tc>
+        <w:tc>
+          <w:tcPr>
+            <w:tcW w:w="719" w:type="dxa"/>
+            <w:tcBorders>
+              <w:top w:val="nil"/>
+              <w:left w:val="nil"/>
+              <w:bottom w:val="single" w:sz="4" w:space="0" w:color="auto"/>
+              <w:right w:val="single" w:sz="4" w:space="0" w:color="auto"/>
+            </w:tcBorders>
+            <w:shd w:val="clear" w:color="auto" w:fill="auto"/>
+            <w:noWrap/>
+            <w:vAlign w:val="bottom"/>
+            <w:hideMark/>
+          </w:tcPr>
+          <w:p>
+            <w:pPr>
+              <w:spacing w:after="0" w:line="240" w:lineRule="auto"/>
+              <w:rPr>
+                <w:rFonts w:ascii="Calibri" w:eastAsia="Times New Roman" w:hAnsi="Calibri" w:cs="Calibri"/>
+                <w:color w:val="000000"/>
+                <w:lang w:eastAsia="es-CO"/>
+              </w:rPr>
+            </w:pPr>
+            <w:r>
+              <w:rPr>
+                <w:rFonts w:ascii="Calibri" w:eastAsia="Times New Roman" w:hAnsi="Calibri" w:cs="Calibri"/>
+                <w:color w:val="000000"/>
+                <w:lang w:eastAsia="es-CO"/>
+              </w:rPr>
+              <w:t>DBDP</w:t>
+            </w:r>
+          </w:p>
+        </w:tc>
+        <w:tc>
+          <w:tcPr>
+            <w:tcW w:w="6794" w:type="dxa"/>
+            <w:tcBorders>
+              <w:top w:val="nil"/>
+              <w:left w:val="nil"/>
+              <w:bottom w:val="single" w:sz="4" w:space="0" w:color="auto"/>
+              <w:right w:val="single" w:sz="4" w:space="0" w:color="auto"/>
+            </w:tcBorders>
+            <w:shd w:val="clear" w:color="auto" w:fill="auto"/>
+            <w:noWrap/>
+            <w:vAlign w:val="bottom"/>
+            <w:hideMark/>
+          </w:tcPr>
+          <w:p>
+            <w:pPr>
+              <w:spacing w:after="0" w:line="240" w:lineRule="auto"/>
+              <w:rPr>
+                <w:rFonts w:ascii="Calibri" w:eastAsia="Times New Roman" w:hAnsi="Calibri" w:cs="Calibri"/>
+                <w:color w:val="000000"/>
+                <w:lang w:eastAsia="es-CO"/>
+              </w:rPr>
+            </w:pPr>
+            <w:r>
+              <w:rPr>
+                <w:rFonts w:ascii="Calibri" w:eastAsia="Times New Roman" w:hAnsi="Calibri" w:cs="Calibri"/>
+                <w:color w:val="000000"/>
+                <w:lang w:eastAsia="es-CO"/>
+              </w:rPr>
+              <w:t>Cantidad de facultades que dispone la universidad</w:t>
+            </w:r>
+          </w:p>
+        </w:tc>
+        <w:tc>
+          <w:tcPr>
+            <w:tcW w:w="2236" w:type="dxa"/>
+            <w:tcBorders>
+              <w:top w:val="nil"/>
+              <w:left w:val="nil"/>
+              <w:bottom w:val="single" w:sz="4" w:space="0" w:color="auto"/>
+              <w:right w:val="single" w:sz="4" w:space="0" w:color="auto"/>
+            </w:tcBorders>
+            <w:shd w:val="clear" w:color="auto" w:fill="auto"/>
+            <w:noWrap/>
+            <w:vAlign w:val="bottom"/>
+            <w:hideMark/>
+          </w:tcPr>
+          <w:p>
+            <w:pPr>
+              <w:spacing w:after="0" w:line="240" w:lineRule="auto"/>
+              <w:rPr>
+                <w:rFonts w:ascii="Calibri" w:eastAsia="Times New Roman" w:hAnsi="Calibri" w:cs="Calibri"/>
+                <w:color w:val="000000"/>
+                <w:lang w:eastAsia="es-CO"/>
+              </w:rPr>
+            </w:pPr>
+            <w:r>
+              <w:rPr>
+                <w:rFonts w:ascii="Calibri" w:eastAsia="Times New Roman" w:hAnsi="Calibri" w:cs="Calibri"/>
+                <w:color w:val="000000"/>
+                <w:lang w:eastAsia="es-CO"/>
+              </w:rPr>
+              <w:t>Universidad</w:t>
+            </w:r>
+          </w:p>
+        </w:tc>
+        <w:tc>
+          <w:tcPr>
+            <w:tcW w:w="160" w:type="dxa"/>
+            <w:tcBorders>
+              <w:top w:val="nil"/>
+              <w:left w:val="nil"/>
+              <w:bottom w:val="nil"/>
+              <w:right w:val="nil"/>
+            </w:tcBorders>
+            <w:shd w:val="clear" w:color="auto" w:fill="auto"/>
+            <w:noWrap/>
+            <w:vAlign w:val="bottom"/>
+            <w:hideMark/>
+          </w:tcPr>
+          <w:p>
+            <w:pPr>
+              <w:spacing w:after="0" w:line="240" w:lineRule="auto"/>
+              <w:rPr>
+                <w:rFonts w:ascii="Calibri" w:eastAsia="Times New Roman" w:hAnsi="Calibri" w:cs="Calibri"/>
+                <w:color w:val="000000"/>
+                <w:lang w:eastAsia="es-CO"/>
+              </w:rPr>
+            </w:pPr>
+          </w:p>
+        </w:tc>
+      </w:tr>
+      <w:tr>
+        <w:trPr>
+          <w:trHeight w:val="251"/>
+        </w:trPr>
+        <w:tc>
+          <w:tcPr>
+            <w:tcW w:w="1696" w:type="dxa"/>
+            <w:tcBorders>
+              <w:top w:val="nil"/>
+              <w:left w:val="single" w:sz="4" w:space="0" w:color="auto"/>
+              <w:bottom w:val="single" w:sz="4" w:space="0" w:color="auto"/>
+              <w:right w:val="single" w:sz="4" w:space="0" w:color="auto"/>
+            </w:tcBorders>
+            <w:shd w:val="clear" w:color="auto" w:fill="auto"/>
+            <w:noWrap/>
+            <w:vAlign w:val="bottom"/>
+            <w:hideMark/>
+          </w:tcPr>
+          <w:p>
+            <w:pPr>
+              <w:spacing w:after="0" w:line="240" w:lineRule="auto"/>
+              <w:rPr>
+                <w:rFonts w:ascii="Calibri" w:eastAsia="Times New Roman" w:hAnsi="Calibri" w:cs="Calibri"/>
+                <w:color w:val="000000"/>
+                <w:lang w:eastAsia="es-CO"/>
+              </w:rPr>
+            </w:pPr>
+            <w:r>
+              <w:rPr>
+                <w:rFonts w:ascii="Calibri" w:eastAsia="Times New Roman" w:hAnsi="Calibri" w:cs="Calibri"/>
+                <w:color w:val="000000"/>
+                <w:lang w:eastAsia="es-CO"/>
+              </w:rPr>
+              <w:t>Programa</w:t>
+            </w:r>
+          </w:p>
+        </w:tc>
+        <w:tc>
+          <w:tcPr>
+            <w:tcW w:w="719" w:type="dxa"/>
+            <w:tcBorders>
+              <w:top w:val="nil"/>
+              <w:left w:val="nil"/>
+              <w:bottom w:val="single" w:sz="4" w:space="0" w:color="auto"/>
+              <w:right w:val="single" w:sz="4" w:space="0" w:color="auto"/>
+            </w:tcBorders>
+            <w:shd w:val="clear" w:color="auto" w:fill="auto"/>
+            <w:noWrap/>
+            <w:vAlign w:val="bottom"/>
+            <w:hideMark/>
+          </w:tcPr>
+          <w:p>
+            <w:pPr>
+              <w:spacing w:after="0" w:line="240" w:lineRule="auto"/>
+              <w:rPr>
+                <w:rFonts w:ascii="Calibri" w:eastAsia="Times New Roman" w:hAnsi="Calibri" w:cs="Calibri"/>
+                <w:color w:val="000000"/>
+                <w:lang w:eastAsia="es-CO"/>
+              </w:rPr>
+            </w:pPr>
+            <w:r>
+              <w:rPr>
+                <w:rFonts w:ascii="Calibri" w:eastAsia="Times New Roman" w:hAnsi="Calibri" w:cs="Calibri"/>
+                <w:color w:val="000000"/>
+                <w:lang w:eastAsia="es-CO"/>
+              </w:rPr>
+              <w:t>DBDP</w:t>
+            </w:r>
+          </w:p>
+        </w:tc>
+        <w:tc>
+          <w:tcPr>
+            <w:tcW w:w="6794" w:type="dxa"/>
+            <w:tcBorders>
+              <w:top w:val="nil"/>
+              <w:left w:val="nil"/>
+              <w:bottom w:val="single" w:sz="4" w:space="0" w:color="auto"/>
+              <w:right w:val="single" w:sz="4" w:space="0" w:color="auto"/>
+            </w:tcBorders>
+            <w:shd w:val="clear" w:color="auto" w:fill="auto"/>
+            <w:noWrap/>
+            <w:vAlign w:val="bottom"/>
+            <w:hideMark/>
+          </w:tcPr>
+          <w:p>
+            <w:pPr>
+              <w:spacing w:after="0" w:line="240" w:lineRule="auto"/>
+              <w:rPr>
+                <w:rFonts w:ascii="Calibri" w:eastAsia="Times New Roman" w:hAnsi="Calibri" w:cs="Calibri"/>
+                <w:color w:val="000000"/>
+                <w:lang w:eastAsia="es-CO"/>
+              </w:rPr>
+            </w:pPr>
+            <w:r>
+              <w:rPr>
+                <w:rFonts w:ascii="Calibri" w:eastAsia="Times New Roman" w:hAnsi="Calibri" w:cs="Calibri"/>
+                <w:color w:val="000000"/>
+                <w:lang w:eastAsia="es-CO"/>
+              </w:rPr>
+              <w:t>Carreras que hay actualmente en la universidad</w:t>
+            </w:r>
+          </w:p>
+        </w:tc>
+        <w:tc>
+          <w:tcPr>
+            <w:tcW w:w="2236" w:type="dxa"/>
+            <w:tcBorders>
+              <w:top w:val="nil"/>
+              <w:left w:val="nil"/>
+              <w:bottom w:val="single" w:sz="4" w:space="0" w:color="auto"/>
+              <w:right w:val="single" w:sz="4" w:space="0" w:color="auto"/>
+            </w:tcBorders>
+            <w:shd w:val="clear" w:color="auto" w:fill="auto"/>
+            <w:noWrap/>
+            <w:vAlign w:val="bottom"/>
+            <w:hideMark/>
+          </w:tcPr>
+          <w:p>
+            <w:pPr>
+              <w:spacing w:after="0" w:line="240" w:lineRule="auto"/>
+              <w:rPr>
+                <w:rFonts w:ascii="Calibri" w:eastAsia="Times New Roman" w:hAnsi="Calibri" w:cs="Calibri"/>
+                <w:color w:val="000000"/>
+                <w:lang w:eastAsia="es-CO"/>
+              </w:rPr>
+            </w:pPr>
+            <w:r>
+              <w:rPr>
+                <w:rFonts w:ascii="Calibri" w:eastAsia="Times New Roman" w:hAnsi="Calibri" w:cs="Calibri"/>
+                <w:color w:val="000000"/>
+                <w:lang w:eastAsia="es-CO"/>
+              </w:rPr>
+              <w:t>Facultad</w:t>
+            </w:r>
+          </w:p>
+        </w:tc>
+        <w:tc>
+          <w:tcPr>
+            <w:tcW w:w="160" w:type="dxa"/>
+            <w:tcBorders>
+              <w:top w:val="nil"/>
+              <w:left w:val="nil"/>
+              <w:bottom w:val="nil"/>
+              <w:right w:val="nil"/>
+            </w:tcBorders>
+            <w:shd w:val="clear" w:color="auto" w:fill="auto"/>
+            <w:noWrap/>
+            <w:vAlign w:val="bottom"/>
+            <w:hideMark/>
+          </w:tcPr>
+          <w:p>
+            <w:pPr>
+              <w:spacing w:after="0" w:line="240" w:lineRule="auto"/>
+              <w:rPr>
+                <w:rFonts w:ascii="Calibri" w:eastAsia="Times New Roman" w:hAnsi="Calibri" w:cs="Calibri"/>
+                <w:color w:val="000000"/>
+                <w:lang w:eastAsia="es-CO"/>
+              </w:rPr>
+            </w:pPr>
+          </w:p>
+        </w:tc>
+      </w:tr>
+      <w:tr>
+        <w:trPr>
+          <w:trHeight w:val="251"/>
+        </w:trPr>
+        <w:tc>
+          <w:tcPr>
+            <w:tcW w:w="1696" w:type="dxa"/>
+            <w:tcBorders>
+              <w:top w:val="nil"/>
+              <w:left w:val="single" w:sz="4" w:space="0" w:color="auto"/>
+              <w:bottom w:val="single" w:sz="4" w:space="0" w:color="auto"/>
+              <w:right w:val="single" w:sz="4" w:space="0" w:color="auto"/>
+            </w:tcBorders>
+            <w:shd w:val="clear" w:color="auto" w:fill="auto"/>
+            <w:noWrap/>
+            <w:vAlign w:val="bottom"/>
+            <w:hideMark/>
+          </w:tcPr>
+          <w:p>
+            <w:pPr>
+              <w:spacing w:after="0" w:line="240" w:lineRule="auto"/>
+              <w:rPr>
+                <w:rFonts w:ascii="Calibri" w:eastAsia="Times New Roman" w:hAnsi="Calibri" w:cs="Calibri"/>
+                <w:color w:val="000000"/>
+                <w:lang w:eastAsia="es-CO"/>
+              </w:rPr>
+            </w:pPr>
+            <w:r>
+              <w:rPr>
+                <w:rFonts w:ascii="Calibri" w:eastAsia="Times New Roman" w:hAnsi="Calibri" w:cs="Calibri"/>
+                <w:color w:val="000000"/>
+                <w:lang w:eastAsia="es-CO"/>
+              </w:rPr>
+              <w:t>Asignatura</w:t>
+            </w:r>
+          </w:p>
+        </w:tc>
+        <w:tc>
+          <w:tcPr>
+            <w:tcW w:w="719" w:type="dxa"/>
+            <w:tcBorders>
+              <w:top w:val="nil"/>
+              <w:left w:val="nil"/>
+              <w:bottom w:val="single" w:sz="4" w:space="0" w:color="auto"/>
+              <w:right w:val="single" w:sz="4" w:space="0" w:color="auto"/>
+            </w:tcBorders>
+            <w:shd w:val="clear" w:color="auto" w:fill="auto"/>
+            <w:noWrap/>
+            <w:vAlign w:val="bottom"/>
+            <w:hideMark/>
+          </w:tcPr>
+          <w:p>
+            <w:pPr>
+              <w:spacing w:after="0" w:line="240" w:lineRule="auto"/>
+              <w:rPr>
+                <w:rFonts w:ascii="Calibri" w:eastAsia="Times New Roman" w:hAnsi="Calibri" w:cs="Calibri"/>
+                <w:color w:val="000000"/>
+                <w:lang w:eastAsia="es-CO"/>
+              </w:rPr>
+            </w:pPr>
+            <w:r>
+              <w:rPr>
+                <w:rFonts w:ascii="Calibri" w:eastAsia="Times New Roman" w:hAnsi="Calibri" w:cs="Calibri"/>
+                <w:color w:val="000000"/>
+                <w:lang w:eastAsia="es-CO"/>
+              </w:rPr>
+              <w:t>DBDP</w:t>
+            </w:r>
+          </w:p>
+        </w:tc>
+        <w:tc>
+          <w:tcPr>
+            <w:tcW w:w="6794" w:type="dxa"/>
+            <w:tcBorders>
+              <w:top w:val="nil"/>
+              <w:left w:val="nil"/>
+              <w:bottom w:val="single" w:sz="4" w:space="0" w:color="auto"/>
+              <w:right w:val="single" w:sz="4" w:space="0" w:color="auto"/>
+            </w:tcBorders>
+            <w:shd w:val="clear" w:color="auto" w:fill="auto"/>
+            <w:noWrap/>
+            <w:vAlign w:val="bottom"/>
+            <w:hideMark/>
+          </w:tcPr>
+          <w:p>
+            <w:pPr>
+              <w:spacing w:after="0" w:line="240" w:lineRule="auto"/>
+              <w:rPr>
+                <w:rFonts w:ascii="Calibri" w:eastAsia="Times New Roman" w:hAnsi="Calibri" w:cs="Calibri"/>
+                <w:color w:val="000000"/>
+                <w:lang w:eastAsia="es-CO"/>
+              </w:rPr>
+            </w:pPr>
+            <w:r>
+              <w:rPr>
+                <w:rFonts w:ascii="Calibri" w:eastAsia="Times New Roman" w:hAnsi="Calibri" w:cs="Calibri"/>
+                <w:color w:val="000000"/>
+                <w:lang w:eastAsia="es-CO"/>
+              </w:rPr>
+              <w:t xml:space="preserve">Validar si esta activa o inhabilitada, horarios y </w:t>
+            </w:r>
+            <w:r>
+              <w:rPr>
+                <w:rFonts w:ascii="Calibri" w:eastAsia="Times New Roman" w:hAnsi="Calibri" w:cs="Calibri"/>
+                <w:color w:val="000000"/>
+                <w:lang w:eastAsia="es-CO"/>
+              </w:rPr>
+              <w:t>créditos</w:t>
+            </w:r>
+          </w:p>
+        </w:tc>
+        <w:tc>
+          <w:tcPr>
+            <w:tcW w:w="2236" w:type="dxa"/>
+            <w:tcBorders>
+              <w:top w:val="nil"/>
+              <w:left w:val="nil"/>
+              <w:bottom w:val="single" w:sz="4" w:space="0" w:color="auto"/>
+              <w:right w:val="single" w:sz="4" w:space="0" w:color="auto"/>
+            </w:tcBorders>
+            <w:shd w:val="clear" w:color="auto" w:fill="auto"/>
+            <w:noWrap/>
+            <w:vAlign w:val="bottom"/>
+            <w:hideMark/>
+          </w:tcPr>
+          <w:p>
+            <w:pPr>
+              <w:spacing w:after="0" w:line="240" w:lineRule="auto"/>
+              <w:rPr>
+                <w:rFonts w:ascii="Calibri" w:eastAsia="Times New Roman" w:hAnsi="Calibri" w:cs="Calibri"/>
+                <w:color w:val="000000"/>
+                <w:lang w:eastAsia="es-CO"/>
+              </w:rPr>
+            </w:pPr>
+            <w:r>
+              <w:rPr>
+                <w:rFonts w:ascii="Calibri" w:eastAsia="Times New Roman" w:hAnsi="Calibri" w:cs="Calibri"/>
+                <w:color w:val="000000"/>
+                <w:lang w:eastAsia="es-CO"/>
+              </w:rPr>
+              <w:t>Programa</w:t>
+            </w:r>
+          </w:p>
+        </w:tc>
+        <w:tc>
+          <w:tcPr>
+            <w:tcW w:w="160" w:type="dxa"/>
+            <w:tcBorders>
+              <w:top w:val="nil"/>
+              <w:left w:val="nil"/>
+              <w:bottom w:val="nil"/>
+              <w:right w:val="nil"/>
+            </w:tcBorders>
+            <w:shd w:val="clear" w:color="auto" w:fill="auto"/>
+            <w:noWrap/>
+            <w:vAlign w:val="bottom"/>
+            <w:hideMark/>
+          </w:tcPr>
+          <w:p>
+            <w:pPr>
+              <w:spacing w:after="0" w:line="240" w:lineRule="auto"/>
+              <w:rPr>
+                <w:rFonts w:ascii="Calibri" w:eastAsia="Times New Roman" w:hAnsi="Calibri" w:cs="Calibri"/>
+                <w:color w:val="000000"/>
+                <w:lang w:eastAsia="es-CO"/>
+              </w:rPr>
+            </w:pPr>
+          </w:p>
+        </w:tc>
+      </w:tr>
+      <w:tr>
+        <w:trPr>
+          <w:trHeight w:val="251"/>
+        </w:trPr>
+        <w:tc>
+          <w:tcPr>
+            <w:tcW w:w="1696" w:type="dxa"/>
+            <w:tcBorders>
+              <w:top w:val="nil"/>
+              <w:left w:val="single" w:sz="4" w:space="0" w:color="auto"/>
+              <w:bottom w:val="single" w:sz="4" w:space="0" w:color="auto"/>
+              <w:right w:val="single" w:sz="4" w:space="0" w:color="auto"/>
+            </w:tcBorders>
+            <w:shd w:val="clear" w:color="auto" w:fill="auto"/>
+            <w:noWrap/>
+            <w:vAlign w:val="bottom"/>
+            <w:hideMark/>
+          </w:tcPr>
+          <w:p>
+            <w:pPr>
+              <w:spacing w:after="0" w:line="240" w:lineRule="auto"/>
+              <w:rPr>
+                <w:rFonts w:ascii="Calibri" w:eastAsia="Times New Roman" w:hAnsi="Calibri" w:cs="Calibri"/>
+                <w:color w:val="000000"/>
+                <w:lang w:eastAsia="es-CO"/>
+              </w:rPr>
+            </w:pPr>
+            <w:r>
+              <w:rPr>
+                <w:rFonts w:ascii="Calibri" w:eastAsia="Times New Roman" w:hAnsi="Calibri" w:cs="Calibri"/>
+                <w:color w:val="000000"/>
+                <w:lang w:eastAsia="es-CO"/>
+              </w:rPr>
+              <w:t>Ficha</w:t>
+            </w:r>
+          </w:p>
+        </w:tc>
+        <w:tc>
+          <w:tcPr>
+            <w:tcW w:w="719" w:type="dxa"/>
+            <w:tcBorders>
+              <w:top w:val="nil"/>
+              <w:left w:val="nil"/>
+              <w:bottom w:val="single" w:sz="4" w:space="0" w:color="auto"/>
+              <w:right w:val="single" w:sz="4" w:space="0" w:color="auto"/>
+            </w:tcBorders>
+            <w:shd w:val="clear" w:color="auto" w:fill="auto"/>
+            <w:noWrap/>
+            <w:vAlign w:val="bottom"/>
+            <w:hideMark/>
+          </w:tcPr>
+          <w:p>
+            <w:pPr>
+              <w:spacing w:after="0" w:line="240" w:lineRule="auto"/>
+              <w:rPr>
+                <w:rFonts w:ascii="Calibri" w:eastAsia="Times New Roman" w:hAnsi="Calibri" w:cs="Calibri"/>
+                <w:color w:val="000000"/>
+                <w:lang w:eastAsia="es-CO"/>
+              </w:rPr>
+            </w:pPr>
+            <w:r>
+              <w:rPr>
+                <w:rFonts w:ascii="Calibri" w:eastAsia="Times New Roman" w:hAnsi="Calibri" w:cs="Calibri"/>
+                <w:color w:val="000000"/>
+                <w:lang w:eastAsia="es-CO"/>
+              </w:rPr>
+              <w:t>DBDC</w:t>
+            </w:r>
+          </w:p>
+        </w:tc>
+        <w:tc>
+          <w:tcPr>
+            <w:tcW w:w="6794" w:type="dxa"/>
+            <w:tcBorders>
+              <w:top w:val="nil"/>
+              <w:left w:val="nil"/>
+              <w:bottom w:val="single" w:sz="4" w:space="0" w:color="auto"/>
+              <w:right w:val="single" w:sz="4" w:space="0" w:color="auto"/>
+            </w:tcBorders>
+            <w:shd w:val="clear" w:color="auto" w:fill="auto"/>
+            <w:noWrap/>
+            <w:vAlign w:val="bottom"/>
+            <w:hideMark/>
+          </w:tcPr>
+          <w:p>
+            <w:pPr>
+              <w:spacing w:after="0" w:line="240" w:lineRule="auto"/>
+              <w:rPr>
+                <w:rFonts w:ascii="Calibri" w:eastAsia="Times New Roman" w:hAnsi="Calibri" w:cs="Calibri"/>
+                <w:color w:val="000000"/>
+                <w:lang w:eastAsia="es-CO"/>
+              </w:rPr>
+            </w:pPr>
+            <w:r>
+              <w:rPr>
+                <w:rFonts w:ascii="Calibri" w:eastAsia="Times New Roman" w:hAnsi="Calibri" w:cs="Calibri"/>
+                <w:color w:val="000000"/>
+                <w:lang w:eastAsia="es-CO"/>
+              </w:rPr>
+              <w:t>Se le asigna a la persona que ingresa a la universidad</w:t>
+            </w:r>
+          </w:p>
+        </w:tc>
+        <w:tc>
+          <w:tcPr>
+            <w:tcW w:w="2236" w:type="dxa"/>
+            <w:tcBorders>
+              <w:top w:val="nil"/>
+              <w:left w:val="nil"/>
+              <w:bottom w:val="single" w:sz="4" w:space="0" w:color="auto"/>
+              <w:right w:val="single" w:sz="4" w:space="0" w:color="auto"/>
+            </w:tcBorders>
+            <w:shd w:val="clear" w:color="auto" w:fill="auto"/>
+            <w:noWrap/>
+            <w:vAlign w:val="bottom"/>
+            <w:hideMark/>
+          </w:tcPr>
+          <w:p>
+            <w:pPr>
+              <w:spacing w:after="0" w:line="240" w:lineRule="auto"/>
+              <w:rPr>
+                <w:rFonts w:ascii="Calibri" w:eastAsia="Times New Roman" w:hAnsi="Calibri" w:cs="Calibri"/>
+                <w:color w:val="000000"/>
+                <w:lang w:eastAsia="es-CO"/>
+              </w:rPr>
+            </w:pPr>
+            <w:r>
+              <w:rPr>
+                <w:rFonts w:ascii="Calibri" w:eastAsia="Times New Roman" w:hAnsi="Calibri" w:cs="Calibri"/>
+                <w:color w:val="000000"/>
+                <w:lang w:eastAsia="es-CO"/>
+              </w:rPr>
+              <w:t>Programa y persona</w:t>
+            </w:r>
+          </w:p>
+        </w:tc>
+        <w:tc>
+          <w:tcPr>
+            <w:tcW w:w="160" w:type="dxa"/>
+            <w:tcBorders>
+              <w:top w:val="nil"/>
+              <w:left w:val="nil"/>
+              <w:bottom w:val="nil"/>
+              <w:right w:val="nil"/>
+            </w:tcBorders>
+            <w:shd w:val="clear" w:color="auto" w:fill="auto"/>
+            <w:noWrap/>
+            <w:vAlign w:val="bottom"/>
+            <w:hideMark/>
+          </w:tcPr>
+          <w:p>
+            <w:pPr>
+              <w:spacing w:after="0" w:line="240" w:lineRule="auto"/>
+              <w:rPr>
+                <w:rFonts w:ascii="Calibri" w:eastAsia="Times New Roman" w:hAnsi="Calibri" w:cs="Calibri"/>
+                <w:color w:val="000000"/>
+                <w:lang w:eastAsia="es-CO"/>
+              </w:rPr>
+            </w:pPr>
+          </w:p>
+        </w:tc>
+      </w:tr>
+      <w:tr>
+        <w:trPr>
+          <w:trHeight w:val="251"/>
+        </w:trPr>
+        <w:tc>
+          <w:tcPr>
+            <w:tcW w:w="1696" w:type="dxa"/>
+            <w:tcBorders>
+              <w:top w:val="nil"/>
+              <w:left w:val="single" w:sz="4" w:space="0" w:color="auto"/>
+              <w:bottom w:val="single" w:sz="4" w:space="0" w:color="auto"/>
+              <w:right w:val="single" w:sz="4" w:space="0" w:color="auto"/>
+            </w:tcBorders>
+            <w:shd w:val="clear" w:color="auto" w:fill="auto"/>
+            <w:noWrap/>
+            <w:vAlign w:val="bottom"/>
+            <w:hideMark/>
+          </w:tcPr>
+          <w:p>
+            <w:pPr>
+              <w:spacing w:after="0" w:line="240" w:lineRule="auto"/>
+              <w:rPr>
+                <w:rFonts w:ascii="Calibri" w:eastAsia="Times New Roman" w:hAnsi="Calibri" w:cs="Calibri"/>
+                <w:color w:val="000000"/>
+                <w:lang w:eastAsia="es-CO"/>
+              </w:rPr>
+            </w:pPr>
+            <w:r>
+              <w:rPr>
+                <w:rFonts w:ascii="Calibri" w:eastAsia="Times New Roman" w:hAnsi="Calibri" w:cs="Calibri"/>
+                <w:color w:val="000000"/>
+                <w:lang w:eastAsia="es-CO"/>
+              </w:rPr>
+              <w:t>Persona</w:t>
+            </w:r>
+          </w:p>
+        </w:tc>
+        <w:tc>
+          <w:tcPr>
+            <w:tcW w:w="719" w:type="dxa"/>
+            <w:tcBorders>
+              <w:top w:val="nil"/>
+              <w:left w:val="nil"/>
+              <w:bottom w:val="single" w:sz="4" w:space="0" w:color="auto"/>
+              <w:right w:val="single" w:sz="4" w:space="0" w:color="auto"/>
+            </w:tcBorders>
+            <w:shd w:val="clear" w:color="auto" w:fill="auto"/>
+            <w:noWrap/>
+            <w:vAlign w:val="bottom"/>
+            <w:hideMark/>
+          </w:tcPr>
+          <w:p>
+            <w:pPr>
+              <w:spacing w:after="0" w:line="240" w:lineRule="auto"/>
+              <w:rPr>
+                <w:rFonts w:ascii="Calibri" w:eastAsia="Times New Roman" w:hAnsi="Calibri" w:cs="Calibri"/>
+                <w:color w:val="000000"/>
+                <w:lang w:eastAsia="es-CO"/>
+              </w:rPr>
+            </w:pPr>
+            <w:r>
+              <w:rPr>
+                <w:rFonts w:ascii="Calibri" w:eastAsia="Times New Roman" w:hAnsi="Calibri" w:cs="Calibri"/>
+                <w:color w:val="000000"/>
+                <w:lang w:eastAsia="es-CO"/>
+              </w:rPr>
+              <w:t>DBDC</w:t>
+            </w:r>
+          </w:p>
+        </w:tc>
+        <w:tc>
+          <w:tcPr>
+            <w:tcW w:w="6794" w:type="dxa"/>
+            <w:tcBorders>
+              <w:top w:val="nil"/>
+              <w:left w:val="nil"/>
+              <w:bottom w:val="single" w:sz="4" w:space="0" w:color="auto"/>
+              <w:right w:val="single" w:sz="4" w:space="0" w:color="auto"/>
+            </w:tcBorders>
+            <w:shd w:val="clear" w:color="auto" w:fill="auto"/>
+            <w:noWrap/>
+            <w:vAlign w:val="bottom"/>
+            <w:hideMark/>
+          </w:tcPr>
+          <w:p>
+            <w:pPr>
+              <w:spacing w:after="0" w:line="240" w:lineRule="auto"/>
+              <w:rPr>
+                <w:rFonts w:ascii="Calibri" w:eastAsia="Times New Roman" w:hAnsi="Calibri" w:cs="Calibri"/>
+                <w:color w:val="000000"/>
+                <w:lang w:eastAsia="es-CO"/>
+              </w:rPr>
+            </w:pPr>
+            <w:r>
+              <w:rPr>
+                <w:rFonts w:ascii="Calibri" w:eastAsia="Times New Roman" w:hAnsi="Calibri" w:cs="Calibri"/>
+                <w:color w:val="000000"/>
+                <w:lang w:eastAsia="es-CO"/>
+              </w:rPr>
+              <w:t>Los datos necesarios de las personas afiliadas a la universidad</w:t>
+            </w:r>
+          </w:p>
+        </w:tc>
+        <w:tc>
+          <w:tcPr>
+            <w:tcW w:w="2236" w:type="dxa"/>
+            <w:tcBorders>
+              <w:top w:val="nil"/>
+              <w:left w:val="nil"/>
+              <w:bottom w:val="single" w:sz="4" w:space="0" w:color="auto"/>
+              <w:right w:val="single" w:sz="4" w:space="0" w:color="auto"/>
+            </w:tcBorders>
+            <w:shd w:val="clear" w:color="auto" w:fill="auto"/>
+            <w:noWrap/>
+            <w:vAlign w:val="bottom"/>
+            <w:hideMark/>
+          </w:tcPr>
+          <w:p>
+            <w:pPr>
+              <w:spacing w:after="0" w:line="240" w:lineRule="auto"/>
+              <w:rPr>
+                <w:rFonts w:ascii="Calibri" w:eastAsia="Times New Roman" w:hAnsi="Calibri" w:cs="Calibri"/>
+                <w:color w:val="000000"/>
+                <w:lang w:eastAsia="es-CO"/>
+              </w:rPr>
+            </w:pPr>
+            <w:r>
+              <w:rPr>
+                <w:rFonts w:ascii="Calibri" w:eastAsia="Times New Roman" w:hAnsi="Calibri" w:cs="Calibri"/>
+                <w:color w:val="000000"/>
+                <w:lang w:eastAsia="es-CO"/>
+              </w:rPr>
+              <w:t>Ninguna</w:t>
+            </w:r>
+          </w:p>
+        </w:tc>
+        <w:tc>
+          <w:tcPr>
+            <w:tcW w:w="160" w:type="dxa"/>
+            <w:tcBorders>
+              <w:top w:val="nil"/>
+              <w:left w:val="nil"/>
+              <w:bottom w:val="nil"/>
+              <w:right w:val="nil"/>
+            </w:tcBorders>
+            <w:shd w:val="clear" w:color="auto" w:fill="auto"/>
+            <w:noWrap/>
+            <w:vAlign w:val="bottom"/>
+            <w:hideMark/>
+          </w:tcPr>
+          <w:p>
+            <w:pPr>
+              <w:spacing w:after="0" w:line="240" w:lineRule="auto"/>
+              <w:rPr>
+                <w:rFonts w:ascii="Calibri" w:eastAsia="Times New Roman" w:hAnsi="Calibri" w:cs="Calibri"/>
+                <w:color w:val="000000"/>
+                <w:lang w:eastAsia="es-CO"/>
+              </w:rPr>
+            </w:pPr>
+          </w:p>
+        </w:tc>
+      </w:tr>
+      <w:tr>
+        <w:trPr>
+          <w:trHeight w:val="251"/>
+        </w:trPr>
+        <w:tc>
+          <w:tcPr>
+            <w:tcW w:w="1696" w:type="dxa"/>
+            <w:tcBorders>
+              <w:top w:val="nil"/>
+              <w:left w:val="single" w:sz="4" w:space="0" w:color="auto"/>
+              <w:bottom w:val="single" w:sz="4" w:space="0" w:color="auto"/>
+              <w:right w:val="single" w:sz="4" w:space="0" w:color="auto"/>
+            </w:tcBorders>
+            <w:shd w:val="clear" w:color="auto" w:fill="auto"/>
+            <w:noWrap/>
+            <w:vAlign w:val="bottom"/>
+            <w:hideMark/>
+          </w:tcPr>
+          <w:p>
+            <w:pPr>
+              <w:spacing w:after="0" w:line="240" w:lineRule="auto"/>
+              <w:rPr>
+                <w:rFonts w:ascii="Calibri" w:eastAsia="Times New Roman" w:hAnsi="Calibri" w:cs="Calibri"/>
+                <w:color w:val="000000"/>
+                <w:lang w:eastAsia="es-CO"/>
+              </w:rPr>
+            </w:pPr>
+            <w:r>
+              <w:rPr>
+                <w:rFonts w:ascii="Calibri" w:eastAsia="Times New Roman" w:hAnsi="Calibri" w:cs="Calibri"/>
+                <w:color w:val="000000"/>
+                <w:lang w:eastAsia="es-CO"/>
+              </w:rPr>
+              <w:t>Solicitudes</w:t>
+            </w:r>
+          </w:p>
+        </w:tc>
+        <w:tc>
+          <w:tcPr>
+            <w:tcW w:w="719" w:type="dxa"/>
+            <w:tcBorders>
+              <w:top w:val="nil"/>
+              <w:left w:val="nil"/>
+              <w:bottom w:val="single" w:sz="4" w:space="0" w:color="auto"/>
+              <w:right w:val="single" w:sz="4" w:space="0" w:color="auto"/>
+            </w:tcBorders>
+            <w:shd w:val="clear" w:color="auto" w:fill="auto"/>
+            <w:noWrap/>
+            <w:vAlign w:val="bottom"/>
+            <w:hideMark/>
+          </w:tcPr>
+          <w:p>
+            <w:pPr>
+              <w:spacing w:after="0" w:line="240" w:lineRule="auto"/>
+              <w:rPr>
+                <w:rFonts w:ascii="Calibri" w:eastAsia="Times New Roman" w:hAnsi="Calibri" w:cs="Calibri"/>
+                <w:color w:val="000000"/>
+                <w:lang w:eastAsia="es-CO"/>
+              </w:rPr>
+            </w:pPr>
+            <w:r>
+              <w:rPr>
+                <w:rFonts w:ascii="Calibri" w:eastAsia="Times New Roman" w:hAnsi="Calibri" w:cs="Calibri"/>
+                <w:color w:val="000000"/>
+                <w:lang w:eastAsia="es-CO"/>
+              </w:rPr>
+              <w:t>DBDM</w:t>
+            </w:r>
+          </w:p>
+        </w:tc>
+        <w:tc>
+          <w:tcPr>
+            <w:tcW w:w="6794" w:type="dxa"/>
+            <w:tcBorders>
+              <w:top w:val="nil"/>
+              <w:left w:val="nil"/>
+              <w:bottom w:val="single" w:sz="4" w:space="0" w:color="auto"/>
+              <w:right w:val="single" w:sz="4" w:space="0" w:color="auto"/>
+            </w:tcBorders>
+            <w:shd w:val="clear" w:color="auto" w:fill="auto"/>
+            <w:noWrap/>
+            <w:vAlign w:val="bottom"/>
+            <w:hideMark/>
+          </w:tcPr>
+          <w:p>
+            <w:pPr>
+              <w:spacing w:after="0" w:line="240" w:lineRule="auto"/>
+              <w:rPr>
+                <w:rFonts w:ascii="Calibri" w:eastAsia="Times New Roman" w:hAnsi="Calibri" w:cs="Calibri"/>
+                <w:color w:val="000000"/>
+                <w:lang w:eastAsia="es-CO"/>
+              </w:rPr>
+            </w:pPr>
+            <w:r>
+              <w:rPr>
+                <w:rFonts w:ascii="Calibri" w:eastAsia="Times New Roman" w:hAnsi="Calibri" w:cs="Calibri"/>
+                <w:color w:val="000000"/>
+                <w:lang w:eastAsia="es-CO"/>
+              </w:rPr>
+              <w:t>Lo que requiere la persona para hacer homologaciones</w:t>
+            </w:r>
+          </w:p>
+        </w:tc>
+        <w:tc>
+          <w:tcPr>
+            <w:tcW w:w="2236" w:type="dxa"/>
+            <w:tcBorders>
+              <w:top w:val="nil"/>
+              <w:left w:val="nil"/>
+              <w:bottom w:val="single" w:sz="4" w:space="0" w:color="auto"/>
+              <w:right w:val="single" w:sz="4" w:space="0" w:color="auto"/>
+            </w:tcBorders>
+            <w:shd w:val="clear" w:color="auto" w:fill="auto"/>
+            <w:noWrap/>
+            <w:vAlign w:val="bottom"/>
+            <w:hideMark/>
+          </w:tcPr>
+          <w:p>
+            <w:pPr>
+              <w:spacing w:after="0" w:line="240" w:lineRule="auto"/>
+              <w:rPr>
+                <w:rFonts w:ascii="Calibri" w:eastAsia="Times New Roman" w:hAnsi="Calibri" w:cs="Calibri"/>
+                <w:color w:val="000000"/>
+                <w:lang w:eastAsia="es-CO"/>
+              </w:rPr>
+            </w:pPr>
+            <w:r>
+              <w:rPr>
+                <w:rFonts w:ascii="Calibri" w:eastAsia="Times New Roman" w:hAnsi="Calibri" w:cs="Calibri"/>
+                <w:color w:val="000000"/>
+                <w:lang w:eastAsia="es-CO"/>
+              </w:rPr>
+              <w:t>Todas las anteriores</w:t>
+            </w:r>
+          </w:p>
+        </w:tc>
+        <w:tc>
+          <w:tcPr>
+            <w:tcW w:w="160" w:type="dxa"/>
+            <w:tcBorders>
+              <w:top w:val="nil"/>
+              <w:left w:val="nil"/>
+              <w:bottom w:val="nil"/>
+              <w:right w:val="nil"/>
+            </w:tcBorders>
+            <w:shd w:val="clear" w:color="auto" w:fill="auto"/>
+            <w:noWrap/>
+            <w:vAlign w:val="bottom"/>
+            <w:hideMark/>
+          </w:tcPr>
+          <w:p>
+            <w:pPr>
+              <w:spacing w:after="0" w:line="240" w:lineRule="auto"/>
+              <w:rPr>
+                <w:rFonts w:ascii="Calibri" w:eastAsia="Times New Roman" w:hAnsi="Calibri" w:cs="Calibri"/>
+                <w:color w:val="000000"/>
+                <w:lang w:eastAsia="es-CO"/>
+              </w:rPr>
+            </w:pPr>
+          </w:p>
+        </w:tc>
+      </w:tr>
+      <w:tr>
+        <w:trPr>
+          <w:trHeight w:val="251"/>
+        </w:trPr>
+        <w:tc>
+          <w:tcPr>
+            <w:tcW w:w="1696" w:type="dxa"/>
+            <w:tcBorders>
+              <w:top w:val="nil"/>
+              <w:left w:val="single" w:sz="4" w:space="0" w:color="auto"/>
+              <w:bottom w:val="single" w:sz="4" w:space="0" w:color="auto"/>
+              <w:right w:val="single" w:sz="4" w:space="0" w:color="auto"/>
+            </w:tcBorders>
+            <w:shd w:val="clear" w:color="auto" w:fill="auto"/>
+            <w:noWrap/>
+            <w:vAlign w:val="bottom"/>
+            <w:hideMark/>
+          </w:tcPr>
+          <w:p>
+            <w:pPr>
+              <w:spacing w:after="0" w:line="240" w:lineRule="auto"/>
+              <w:rPr>
+                <w:rFonts w:ascii="Calibri" w:eastAsia="Times New Roman" w:hAnsi="Calibri" w:cs="Calibri"/>
+                <w:color w:val="000000"/>
+                <w:lang w:eastAsia="es-CO"/>
+              </w:rPr>
+            </w:pPr>
+            <w:proofErr w:type="spellStart"/>
+            <w:r>
+              <w:rPr>
+                <w:rFonts w:ascii="Calibri" w:eastAsia="Times New Roman" w:hAnsi="Calibri" w:cs="Calibri"/>
+                <w:color w:val="000000"/>
+                <w:lang w:eastAsia="es-CO"/>
+              </w:rPr>
+              <w:t>Univer-Facul</w:t>
+            </w:r>
+            <w:proofErr w:type="spellEnd"/>
+          </w:p>
+        </w:tc>
+        <w:tc>
+          <w:tcPr>
+            <w:tcW w:w="719" w:type="dxa"/>
+            <w:tcBorders>
+              <w:top w:val="nil"/>
+              <w:left w:val="nil"/>
+              <w:bottom w:val="single" w:sz="4" w:space="0" w:color="auto"/>
+              <w:right w:val="single" w:sz="4" w:space="0" w:color="auto"/>
+            </w:tcBorders>
+            <w:shd w:val="clear" w:color="auto" w:fill="auto"/>
+            <w:noWrap/>
+            <w:vAlign w:val="bottom"/>
+            <w:hideMark/>
+          </w:tcPr>
+          <w:p>
+            <w:pPr>
+              <w:spacing w:after="0" w:line="240" w:lineRule="auto"/>
+              <w:rPr>
+                <w:rFonts w:ascii="Calibri" w:eastAsia="Times New Roman" w:hAnsi="Calibri" w:cs="Calibri"/>
+                <w:color w:val="000000"/>
+                <w:lang w:eastAsia="es-CO"/>
+              </w:rPr>
+            </w:pPr>
+            <w:r>
+              <w:rPr>
+                <w:rFonts w:ascii="Calibri" w:eastAsia="Times New Roman" w:hAnsi="Calibri" w:cs="Calibri"/>
+                <w:color w:val="000000"/>
+                <w:lang w:eastAsia="es-CO"/>
+              </w:rPr>
+              <w:t>DBDP</w:t>
+            </w:r>
+          </w:p>
+        </w:tc>
+        <w:tc>
+          <w:tcPr>
+            <w:tcW w:w="6794" w:type="dxa"/>
+            <w:tcBorders>
+              <w:top w:val="nil"/>
+              <w:left w:val="nil"/>
+              <w:bottom w:val="single" w:sz="4" w:space="0" w:color="auto"/>
+              <w:right w:val="single" w:sz="4" w:space="0" w:color="auto"/>
+            </w:tcBorders>
+            <w:shd w:val="clear" w:color="auto" w:fill="auto"/>
+            <w:noWrap/>
+            <w:vAlign w:val="bottom"/>
+            <w:hideMark/>
+          </w:tcPr>
+          <w:p>
+            <w:pPr>
+              <w:spacing w:after="0" w:line="240" w:lineRule="auto"/>
+              <w:rPr>
+                <w:rFonts w:ascii="Calibri" w:eastAsia="Times New Roman" w:hAnsi="Calibri" w:cs="Calibri"/>
+                <w:color w:val="000000"/>
+                <w:lang w:eastAsia="es-CO"/>
+              </w:rPr>
+            </w:pPr>
+            <w:r>
+              <w:rPr>
+                <w:rFonts w:ascii="Calibri" w:eastAsia="Times New Roman" w:hAnsi="Calibri" w:cs="Calibri"/>
+                <w:color w:val="000000"/>
+                <w:lang w:eastAsia="es-CO"/>
+              </w:rPr>
+              <w:t>Cuantas facultades tiene la universidad</w:t>
+            </w:r>
+          </w:p>
+        </w:tc>
+        <w:tc>
+          <w:tcPr>
+            <w:tcW w:w="2236" w:type="dxa"/>
+            <w:tcBorders>
+              <w:top w:val="nil"/>
+              <w:left w:val="nil"/>
+              <w:bottom w:val="single" w:sz="4" w:space="0" w:color="auto"/>
+              <w:right w:val="single" w:sz="4" w:space="0" w:color="auto"/>
+            </w:tcBorders>
+            <w:shd w:val="clear" w:color="auto" w:fill="auto"/>
+            <w:noWrap/>
+            <w:vAlign w:val="bottom"/>
+            <w:hideMark/>
+          </w:tcPr>
+          <w:p>
+            <w:pPr>
+              <w:spacing w:after="0" w:line="240" w:lineRule="auto"/>
+              <w:rPr>
+                <w:rFonts w:ascii="Calibri" w:eastAsia="Times New Roman" w:hAnsi="Calibri" w:cs="Calibri"/>
+                <w:color w:val="000000"/>
+                <w:lang w:eastAsia="es-CO"/>
+              </w:rPr>
+            </w:pPr>
+            <w:r>
+              <w:rPr>
+                <w:rFonts w:ascii="Calibri" w:eastAsia="Times New Roman" w:hAnsi="Calibri" w:cs="Calibri"/>
+                <w:color w:val="000000"/>
+                <w:lang w:eastAsia="es-CO"/>
+              </w:rPr>
+              <w:t>Universidad y facultad</w:t>
+            </w:r>
+          </w:p>
+        </w:tc>
+        <w:tc>
+          <w:tcPr>
+            <w:tcW w:w="160" w:type="dxa"/>
+            <w:tcBorders>
+              <w:top w:val="nil"/>
+              <w:left w:val="nil"/>
+              <w:bottom w:val="nil"/>
+              <w:right w:val="nil"/>
+            </w:tcBorders>
+            <w:shd w:val="clear" w:color="auto" w:fill="auto"/>
+            <w:noWrap/>
+            <w:vAlign w:val="bottom"/>
+            <w:hideMark/>
+          </w:tcPr>
+          <w:p>
+            <w:pPr>
+              <w:spacing w:after="0" w:line="240" w:lineRule="auto"/>
+              <w:rPr>
+                <w:rFonts w:ascii="Calibri" w:eastAsia="Times New Roman" w:hAnsi="Calibri" w:cs="Calibri"/>
+                <w:color w:val="000000"/>
+                <w:lang w:eastAsia="es-CO"/>
+              </w:rPr>
+            </w:pPr>
+          </w:p>
+        </w:tc>
+      </w:tr>
+      <w:tr>
+        <w:trPr>
+          <w:trHeight w:val="251"/>
+        </w:trPr>
+        <w:tc>
+          <w:tcPr>
+            <w:tcW w:w="1696" w:type="dxa"/>
+            <w:tcBorders>
+              <w:top w:val="nil"/>
+              <w:left w:val="single" w:sz="4" w:space="0" w:color="auto"/>
+              <w:bottom w:val="single" w:sz="4" w:space="0" w:color="auto"/>
+              <w:right w:val="single" w:sz="4" w:space="0" w:color="auto"/>
+            </w:tcBorders>
+            <w:shd w:val="clear" w:color="auto" w:fill="auto"/>
+            <w:noWrap/>
+            <w:vAlign w:val="bottom"/>
+            <w:hideMark/>
+          </w:tcPr>
+          <w:p>
+            <w:pPr>
+              <w:spacing w:after="0" w:line="240" w:lineRule="auto"/>
+              <w:rPr>
+                <w:rFonts w:ascii="Calibri" w:eastAsia="Times New Roman" w:hAnsi="Calibri" w:cs="Calibri"/>
+                <w:color w:val="000000"/>
+                <w:lang w:eastAsia="es-CO"/>
+              </w:rPr>
+            </w:pPr>
+            <w:proofErr w:type="spellStart"/>
+            <w:r>
+              <w:rPr>
+                <w:rFonts w:ascii="Calibri" w:eastAsia="Times New Roman" w:hAnsi="Calibri" w:cs="Calibri"/>
+                <w:color w:val="000000"/>
+                <w:lang w:eastAsia="es-CO"/>
+              </w:rPr>
+              <w:t>Progra</w:t>
+            </w:r>
+            <w:proofErr w:type="spellEnd"/>
+            <w:r>
+              <w:rPr>
+                <w:rFonts w:ascii="Calibri" w:eastAsia="Times New Roman" w:hAnsi="Calibri" w:cs="Calibri"/>
+                <w:color w:val="000000"/>
+                <w:lang w:eastAsia="es-CO"/>
+              </w:rPr>
+              <w:t xml:space="preserve">- </w:t>
+            </w:r>
+            <w:proofErr w:type="spellStart"/>
+            <w:r>
+              <w:rPr>
+                <w:rFonts w:ascii="Calibri" w:eastAsia="Times New Roman" w:hAnsi="Calibri" w:cs="Calibri"/>
+                <w:color w:val="000000"/>
+                <w:lang w:eastAsia="es-CO"/>
+              </w:rPr>
+              <w:t>Facul</w:t>
+            </w:r>
+            <w:proofErr w:type="spellEnd"/>
+          </w:p>
+        </w:tc>
+        <w:tc>
+          <w:tcPr>
+            <w:tcW w:w="719" w:type="dxa"/>
+            <w:tcBorders>
+              <w:top w:val="nil"/>
+              <w:left w:val="nil"/>
+              <w:bottom w:val="single" w:sz="4" w:space="0" w:color="auto"/>
+              <w:right w:val="single" w:sz="4" w:space="0" w:color="auto"/>
+            </w:tcBorders>
+            <w:shd w:val="clear" w:color="auto" w:fill="auto"/>
+            <w:noWrap/>
+            <w:vAlign w:val="bottom"/>
+            <w:hideMark/>
+          </w:tcPr>
+          <w:p>
+            <w:pPr>
+              <w:spacing w:after="0" w:line="240" w:lineRule="auto"/>
+              <w:rPr>
+                <w:rFonts w:ascii="Calibri" w:eastAsia="Times New Roman" w:hAnsi="Calibri" w:cs="Calibri"/>
+                <w:color w:val="000000"/>
+                <w:lang w:eastAsia="es-CO"/>
+              </w:rPr>
+            </w:pPr>
+            <w:r>
+              <w:rPr>
+                <w:rFonts w:ascii="Calibri" w:eastAsia="Times New Roman" w:hAnsi="Calibri" w:cs="Calibri"/>
+                <w:color w:val="000000"/>
+                <w:lang w:eastAsia="es-CO"/>
+              </w:rPr>
+              <w:t>DBDP</w:t>
+            </w:r>
+          </w:p>
+        </w:tc>
+        <w:tc>
+          <w:tcPr>
+            <w:tcW w:w="6794" w:type="dxa"/>
+            <w:tcBorders>
+              <w:top w:val="nil"/>
+              <w:left w:val="nil"/>
+              <w:bottom w:val="single" w:sz="4" w:space="0" w:color="auto"/>
+              <w:right w:val="single" w:sz="4" w:space="0" w:color="auto"/>
+            </w:tcBorders>
+            <w:shd w:val="clear" w:color="auto" w:fill="auto"/>
+            <w:noWrap/>
+            <w:vAlign w:val="bottom"/>
+            <w:hideMark/>
+          </w:tcPr>
+          <w:p>
+            <w:pPr>
+              <w:spacing w:after="0" w:line="240" w:lineRule="auto"/>
+              <w:rPr>
+                <w:rFonts w:ascii="Calibri" w:eastAsia="Times New Roman" w:hAnsi="Calibri" w:cs="Calibri"/>
+                <w:color w:val="000000"/>
+                <w:lang w:eastAsia="es-CO"/>
+              </w:rPr>
+            </w:pPr>
+            <w:r>
+              <w:rPr>
+                <w:rFonts w:ascii="Calibri" w:eastAsia="Times New Roman" w:hAnsi="Calibri" w:cs="Calibri"/>
+                <w:color w:val="000000"/>
+                <w:lang w:eastAsia="es-CO"/>
+              </w:rPr>
+              <w:t>De cuantos programas dispone la faculta</w:t>
+            </w:r>
+          </w:p>
+        </w:tc>
+        <w:tc>
+          <w:tcPr>
+            <w:tcW w:w="2236" w:type="dxa"/>
+            <w:tcBorders>
+              <w:top w:val="nil"/>
+              <w:left w:val="nil"/>
+              <w:bottom w:val="single" w:sz="4" w:space="0" w:color="auto"/>
+              <w:right w:val="single" w:sz="4" w:space="0" w:color="auto"/>
+            </w:tcBorders>
+            <w:shd w:val="clear" w:color="auto" w:fill="auto"/>
+            <w:noWrap/>
+            <w:vAlign w:val="bottom"/>
+            <w:hideMark/>
+          </w:tcPr>
+          <w:p>
+            <w:pPr>
+              <w:spacing w:after="0" w:line="240" w:lineRule="auto"/>
+              <w:rPr>
+                <w:rFonts w:ascii="Calibri" w:eastAsia="Times New Roman" w:hAnsi="Calibri" w:cs="Calibri"/>
+                <w:color w:val="000000"/>
+                <w:lang w:eastAsia="es-CO"/>
+              </w:rPr>
+            </w:pPr>
+            <w:r>
+              <w:rPr>
+                <w:rFonts w:ascii="Calibri" w:eastAsia="Times New Roman" w:hAnsi="Calibri" w:cs="Calibri"/>
+                <w:color w:val="000000"/>
+                <w:lang w:eastAsia="es-CO"/>
+              </w:rPr>
+              <w:t>Facultad y programa</w:t>
+            </w:r>
+          </w:p>
+        </w:tc>
+        <w:tc>
+          <w:tcPr>
+            <w:tcW w:w="160" w:type="dxa"/>
+            <w:tcBorders>
+              <w:top w:val="nil"/>
+              <w:left w:val="nil"/>
+              <w:bottom w:val="nil"/>
+              <w:right w:val="nil"/>
+            </w:tcBorders>
+            <w:shd w:val="clear" w:color="auto" w:fill="auto"/>
+            <w:noWrap/>
+            <w:vAlign w:val="bottom"/>
+            <w:hideMark/>
+          </w:tcPr>
+          <w:p>
+            <w:pPr>
+              <w:spacing w:after="0" w:line="240" w:lineRule="auto"/>
+              <w:rPr>
+                <w:rFonts w:ascii="Calibri" w:eastAsia="Times New Roman" w:hAnsi="Calibri" w:cs="Calibri"/>
+                <w:color w:val="000000"/>
+                <w:lang w:eastAsia="es-CO"/>
+              </w:rPr>
+            </w:pPr>
+          </w:p>
+        </w:tc>
+      </w:tr>
+      <w:tr>
+        <w:trPr>
+          <w:trHeight w:val="251"/>
+        </w:trPr>
+        <w:tc>
+          <w:tcPr>
+            <w:tcW w:w="1696" w:type="dxa"/>
+            <w:tcBorders>
+              <w:top w:val="nil"/>
+              <w:left w:val="single" w:sz="4" w:space="0" w:color="auto"/>
+              <w:bottom w:val="single" w:sz="4" w:space="0" w:color="auto"/>
+              <w:right w:val="single" w:sz="4" w:space="0" w:color="auto"/>
+            </w:tcBorders>
+            <w:shd w:val="clear" w:color="auto" w:fill="auto"/>
+            <w:noWrap/>
+            <w:vAlign w:val="bottom"/>
+            <w:hideMark/>
+          </w:tcPr>
+          <w:p>
+            <w:pPr>
+              <w:spacing w:after="0" w:line="240" w:lineRule="auto"/>
+              <w:rPr>
+                <w:rFonts w:ascii="Calibri" w:eastAsia="Times New Roman" w:hAnsi="Calibri" w:cs="Calibri"/>
+                <w:color w:val="000000"/>
+                <w:lang w:eastAsia="es-CO"/>
+              </w:rPr>
+            </w:pPr>
+            <w:proofErr w:type="spellStart"/>
+            <w:r>
+              <w:rPr>
+                <w:rFonts w:ascii="Calibri" w:eastAsia="Times New Roman" w:hAnsi="Calibri" w:cs="Calibri"/>
+                <w:color w:val="000000"/>
+                <w:lang w:eastAsia="es-CO"/>
+              </w:rPr>
+              <w:t>Progra</w:t>
+            </w:r>
+            <w:proofErr w:type="spellEnd"/>
+            <w:r>
+              <w:rPr>
+                <w:rFonts w:ascii="Calibri" w:eastAsia="Times New Roman" w:hAnsi="Calibri" w:cs="Calibri"/>
+                <w:color w:val="000000"/>
+                <w:lang w:eastAsia="es-CO"/>
+              </w:rPr>
+              <w:t>-Asigna</w:t>
+            </w:r>
+          </w:p>
+        </w:tc>
+        <w:tc>
+          <w:tcPr>
+            <w:tcW w:w="719" w:type="dxa"/>
+            <w:tcBorders>
+              <w:top w:val="nil"/>
+              <w:left w:val="nil"/>
+              <w:bottom w:val="single" w:sz="4" w:space="0" w:color="auto"/>
+              <w:right w:val="single" w:sz="4" w:space="0" w:color="auto"/>
+            </w:tcBorders>
+            <w:shd w:val="clear" w:color="auto" w:fill="auto"/>
+            <w:noWrap/>
+            <w:vAlign w:val="bottom"/>
+            <w:hideMark/>
+          </w:tcPr>
+          <w:p>
+            <w:pPr>
+              <w:spacing w:after="0" w:line="240" w:lineRule="auto"/>
+              <w:rPr>
+                <w:rFonts w:ascii="Calibri" w:eastAsia="Times New Roman" w:hAnsi="Calibri" w:cs="Calibri"/>
+                <w:color w:val="000000"/>
+                <w:lang w:eastAsia="es-CO"/>
+              </w:rPr>
+            </w:pPr>
+            <w:r>
+              <w:rPr>
+                <w:rFonts w:ascii="Calibri" w:eastAsia="Times New Roman" w:hAnsi="Calibri" w:cs="Calibri"/>
+                <w:color w:val="000000"/>
+                <w:lang w:eastAsia="es-CO"/>
+              </w:rPr>
+              <w:t>DBDP</w:t>
+            </w:r>
+          </w:p>
+        </w:tc>
+        <w:tc>
+          <w:tcPr>
+            <w:tcW w:w="6794" w:type="dxa"/>
+            <w:tcBorders>
+              <w:top w:val="nil"/>
+              <w:left w:val="nil"/>
+              <w:bottom w:val="single" w:sz="4" w:space="0" w:color="auto"/>
+              <w:right w:val="single" w:sz="4" w:space="0" w:color="auto"/>
+            </w:tcBorders>
+            <w:shd w:val="clear" w:color="auto" w:fill="auto"/>
+            <w:noWrap/>
+            <w:vAlign w:val="bottom"/>
+            <w:hideMark/>
+          </w:tcPr>
+          <w:p>
+            <w:pPr>
+              <w:spacing w:after="0" w:line="240" w:lineRule="auto"/>
+              <w:rPr>
+                <w:rFonts w:ascii="Calibri" w:eastAsia="Times New Roman" w:hAnsi="Calibri" w:cs="Calibri"/>
+                <w:color w:val="000000"/>
+                <w:lang w:eastAsia="es-CO"/>
+              </w:rPr>
+            </w:pPr>
+            <w:r>
+              <w:rPr>
+                <w:rFonts w:ascii="Calibri" w:eastAsia="Times New Roman" w:hAnsi="Calibri" w:cs="Calibri"/>
+                <w:color w:val="000000"/>
+                <w:lang w:eastAsia="es-CO"/>
+              </w:rPr>
+              <w:t xml:space="preserve">Cuantas asignaturas y </w:t>
+            </w:r>
+            <w:r>
+              <w:rPr>
+                <w:rFonts w:ascii="Calibri" w:eastAsia="Times New Roman" w:hAnsi="Calibri" w:cs="Calibri"/>
+                <w:color w:val="000000"/>
+                <w:lang w:eastAsia="es-CO"/>
+              </w:rPr>
+              <w:t>créditos</w:t>
+            </w:r>
+            <w:r>
+              <w:rPr>
+                <w:rFonts w:ascii="Calibri" w:eastAsia="Times New Roman" w:hAnsi="Calibri" w:cs="Calibri"/>
+                <w:color w:val="000000"/>
+                <w:lang w:eastAsia="es-CO"/>
+              </w:rPr>
+              <w:t xml:space="preserve"> dispones el programa</w:t>
+            </w:r>
+          </w:p>
+        </w:tc>
+        <w:tc>
+          <w:tcPr>
+            <w:tcW w:w="2236" w:type="dxa"/>
+            <w:tcBorders>
+              <w:top w:val="nil"/>
+              <w:left w:val="nil"/>
+              <w:bottom w:val="single" w:sz="4" w:space="0" w:color="auto"/>
+              <w:right w:val="single" w:sz="4" w:space="0" w:color="auto"/>
+            </w:tcBorders>
+            <w:shd w:val="clear" w:color="auto" w:fill="auto"/>
+            <w:noWrap/>
+            <w:vAlign w:val="bottom"/>
+            <w:hideMark/>
+          </w:tcPr>
+          <w:p>
+            <w:pPr>
+              <w:spacing w:after="0" w:line="240" w:lineRule="auto"/>
+              <w:rPr>
+                <w:rFonts w:ascii="Calibri" w:eastAsia="Times New Roman" w:hAnsi="Calibri" w:cs="Calibri"/>
+                <w:color w:val="000000"/>
+                <w:lang w:eastAsia="es-CO"/>
+              </w:rPr>
+            </w:pPr>
+            <w:r>
+              <w:rPr>
+                <w:rFonts w:ascii="Calibri" w:eastAsia="Times New Roman" w:hAnsi="Calibri" w:cs="Calibri"/>
+                <w:color w:val="000000"/>
+                <w:lang w:eastAsia="es-CO"/>
+              </w:rPr>
+              <w:t>Programa y asignatura</w:t>
+            </w:r>
+          </w:p>
+        </w:tc>
+        <w:tc>
+          <w:tcPr>
+            <w:tcW w:w="160" w:type="dxa"/>
+            <w:tcBorders>
+              <w:top w:val="nil"/>
+              <w:left w:val="nil"/>
+              <w:bottom w:val="nil"/>
+              <w:right w:val="nil"/>
+            </w:tcBorders>
+            <w:shd w:val="clear" w:color="auto" w:fill="auto"/>
+            <w:noWrap/>
+            <w:vAlign w:val="bottom"/>
+            <w:hideMark/>
+          </w:tcPr>
+          <w:p>
+            <w:pPr>
+              <w:spacing w:after="0" w:line="240" w:lineRule="auto"/>
+              <w:rPr>
+                <w:rFonts w:ascii="Calibri" w:eastAsia="Times New Roman" w:hAnsi="Calibri" w:cs="Calibri"/>
+                <w:color w:val="000000"/>
+                <w:lang w:eastAsia="es-CO"/>
+              </w:rPr>
+            </w:pPr>
+          </w:p>
+        </w:tc>
+      </w:tr>
+      <w:tr>
+        <w:trPr>
+          <w:trHeight w:val="251"/>
+        </w:trPr>
+        <w:tc>
+          <w:tcPr>
+            <w:tcW w:w="1696" w:type="dxa"/>
+            <w:tcBorders>
+              <w:top w:val="nil"/>
+              <w:left w:val="single" w:sz="4" w:space="0" w:color="auto"/>
+              <w:bottom w:val="single" w:sz="4" w:space="0" w:color="auto"/>
+              <w:right w:val="single" w:sz="4" w:space="0" w:color="auto"/>
+            </w:tcBorders>
+            <w:shd w:val="clear" w:color="auto" w:fill="auto"/>
+            <w:noWrap/>
+            <w:vAlign w:val="bottom"/>
+            <w:hideMark/>
+          </w:tcPr>
+          <w:p>
+            <w:pPr>
+              <w:spacing w:after="0" w:line="240" w:lineRule="auto"/>
+              <w:rPr>
+                <w:rFonts w:ascii="Calibri" w:eastAsia="Times New Roman" w:hAnsi="Calibri" w:cs="Calibri"/>
+                <w:color w:val="000000"/>
+                <w:lang w:eastAsia="es-CO"/>
+              </w:rPr>
+            </w:pPr>
+            <w:r>
+              <w:rPr>
+                <w:rFonts w:ascii="Calibri" w:eastAsia="Times New Roman" w:hAnsi="Calibri" w:cs="Calibri"/>
+                <w:color w:val="000000"/>
+                <w:lang w:eastAsia="es-CO"/>
+              </w:rPr>
+              <w:t>Asigna-Ficha</w:t>
+            </w:r>
+          </w:p>
+        </w:tc>
+        <w:tc>
+          <w:tcPr>
+            <w:tcW w:w="719" w:type="dxa"/>
+            <w:tcBorders>
+              <w:top w:val="nil"/>
+              <w:left w:val="nil"/>
+              <w:bottom w:val="single" w:sz="4" w:space="0" w:color="auto"/>
+              <w:right w:val="single" w:sz="4" w:space="0" w:color="auto"/>
+            </w:tcBorders>
+            <w:shd w:val="clear" w:color="auto" w:fill="auto"/>
+            <w:noWrap/>
+            <w:vAlign w:val="bottom"/>
+            <w:hideMark/>
+          </w:tcPr>
+          <w:p>
+            <w:pPr>
+              <w:spacing w:after="0" w:line="240" w:lineRule="auto"/>
+              <w:rPr>
+                <w:rFonts w:ascii="Calibri" w:eastAsia="Times New Roman" w:hAnsi="Calibri" w:cs="Calibri"/>
+                <w:color w:val="000000"/>
+                <w:lang w:eastAsia="es-CO"/>
+              </w:rPr>
+            </w:pPr>
+            <w:r>
+              <w:rPr>
+                <w:rFonts w:ascii="Calibri" w:eastAsia="Times New Roman" w:hAnsi="Calibri" w:cs="Calibri"/>
+                <w:color w:val="000000"/>
+                <w:lang w:eastAsia="es-CO"/>
+              </w:rPr>
+              <w:t>DBDP</w:t>
+            </w:r>
+          </w:p>
+        </w:tc>
+        <w:tc>
+          <w:tcPr>
+            <w:tcW w:w="6794" w:type="dxa"/>
+            <w:tcBorders>
+              <w:top w:val="nil"/>
+              <w:left w:val="nil"/>
+              <w:bottom w:val="single" w:sz="4" w:space="0" w:color="auto"/>
+              <w:right w:val="single" w:sz="4" w:space="0" w:color="auto"/>
+            </w:tcBorders>
+            <w:shd w:val="clear" w:color="auto" w:fill="auto"/>
+            <w:noWrap/>
+            <w:vAlign w:val="bottom"/>
+            <w:hideMark/>
+          </w:tcPr>
+          <w:p>
+            <w:pPr>
+              <w:spacing w:after="0" w:line="240" w:lineRule="auto"/>
+              <w:rPr>
+                <w:rFonts w:ascii="Calibri" w:eastAsia="Times New Roman" w:hAnsi="Calibri" w:cs="Calibri"/>
+                <w:color w:val="000000"/>
+                <w:lang w:eastAsia="es-CO"/>
+              </w:rPr>
+            </w:pPr>
+            <w:r>
+              <w:rPr>
+                <w:rFonts w:ascii="Calibri" w:eastAsia="Times New Roman" w:hAnsi="Calibri" w:cs="Calibri"/>
+                <w:color w:val="000000"/>
+                <w:lang w:eastAsia="es-CO"/>
+              </w:rPr>
+              <w:t xml:space="preserve">Saber la nota que tiene cada asignatura que ha visto la ficha </w:t>
+            </w:r>
+            <w:r>
+              <w:rPr>
+                <w:rFonts w:ascii="Calibri" w:eastAsia="Times New Roman" w:hAnsi="Calibri" w:cs="Calibri"/>
+                <w:color w:val="000000"/>
+                <w:lang w:eastAsia="es-CO"/>
+              </w:rPr>
+              <w:t>académica</w:t>
+            </w:r>
+          </w:p>
+        </w:tc>
+        <w:tc>
+          <w:tcPr>
+            <w:tcW w:w="2236" w:type="dxa"/>
+            <w:tcBorders>
+              <w:top w:val="nil"/>
+              <w:left w:val="nil"/>
+              <w:bottom w:val="single" w:sz="4" w:space="0" w:color="auto"/>
+              <w:right w:val="single" w:sz="4" w:space="0" w:color="auto"/>
+            </w:tcBorders>
+            <w:shd w:val="clear" w:color="auto" w:fill="auto"/>
+            <w:noWrap/>
+            <w:vAlign w:val="bottom"/>
+            <w:hideMark/>
+          </w:tcPr>
+          <w:p>
+            <w:pPr>
+              <w:spacing w:after="0" w:line="240" w:lineRule="auto"/>
+              <w:rPr>
+                <w:rFonts w:ascii="Calibri" w:eastAsia="Times New Roman" w:hAnsi="Calibri" w:cs="Calibri"/>
+                <w:color w:val="000000"/>
+                <w:lang w:eastAsia="es-CO"/>
+              </w:rPr>
+            </w:pPr>
+            <w:r>
+              <w:rPr>
+                <w:rFonts w:ascii="Calibri" w:eastAsia="Times New Roman" w:hAnsi="Calibri" w:cs="Calibri"/>
+                <w:color w:val="000000"/>
+                <w:lang w:eastAsia="es-CO"/>
+              </w:rPr>
+              <w:t>Asignatura y ficha</w:t>
+            </w:r>
+          </w:p>
+        </w:tc>
+        <w:tc>
+          <w:tcPr>
+            <w:tcW w:w="160" w:type="dxa"/>
+            <w:tcBorders>
+              <w:top w:val="nil"/>
+              <w:left w:val="nil"/>
+              <w:bottom w:val="nil"/>
+              <w:right w:val="nil"/>
+            </w:tcBorders>
+            <w:shd w:val="clear" w:color="auto" w:fill="auto"/>
+            <w:noWrap/>
+            <w:vAlign w:val="bottom"/>
+            <w:hideMark/>
+          </w:tcPr>
+          <w:p>
+            <w:pPr>
+              <w:spacing w:after="0" w:line="240" w:lineRule="auto"/>
+              <w:rPr>
+                <w:rFonts w:ascii="Calibri" w:eastAsia="Times New Roman" w:hAnsi="Calibri" w:cs="Calibri"/>
+                <w:color w:val="000000"/>
+                <w:lang w:eastAsia="es-CO"/>
+              </w:rPr>
+            </w:pPr>
+          </w:p>
+        </w:tc>
+      </w:tr>
+      <w:tr>
+        <w:trPr>
+          <w:trHeight w:val="251"/>
+        </w:trPr>
+        <w:tc>
+          <w:tcPr>
+            <w:tcW w:w="1696" w:type="dxa"/>
+            <w:tcBorders>
+              <w:top w:val="nil"/>
+              <w:left w:val="single" w:sz="4" w:space="0" w:color="auto"/>
+              <w:bottom w:val="single" w:sz="4" w:space="0" w:color="auto"/>
+              <w:right w:val="single" w:sz="4" w:space="0" w:color="auto"/>
+            </w:tcBorders>
+            <w:shd w:val="clear" w:color="auto" w:fill="auto"/>
+            <w:noWrap/>
+            <w:vAlign w:val="bottom"/>
+            <w:hideMark/>
+          </w:tcPr>
+          <w:p>
+            <w:pPr>
+              <w:spacing w:after="0" w:line="240" w:lineRule="auto"/>
+              <w:rPr>
+                <w:rFonts w:ascii="Calibri" w:eastAsia="Times New Roman" w:hAnsi="Calibri" w:cs="Calibri"/>
+                <w:color w:val="000000"/>
+                <w:lang w:eastAsia="es-CO"/>
+              </w:rPr>
+            </w:pPr>
+            <w:r>
+              <w:rPr>
+                <w:rFonts w:ascii="Calibri" w:eastAsia="Times New Roman" w:hAnsi="Calibri" w:cs="Calibri"/>
+                <w:color w:val="000000"/>
+                <w:lang w:eastAsia="es-CO"/>
+              </w:rPr>
+              <w:t>Solicitud-Detalle</w:t>
+            </w:r>
+          </w:p>
+        </w:tc>
+        <w:tc>
+          <w:tcPr>
+            <w:tcW w:w="719" w:type="dxa"/>
+            <w:tcBorders>
+              <w:top w:val="nil"/>
+              <w:left w:val="nil"/>
+              <w:bottom w:val="single" w:sz="4" w:space="0" w:color="auto"/>
+              <w:right w:val="single" w:sz="4" w:space="0" w:color="auto"/>
+            </w:tcBorders>
+            <w:shd w:val="clear" w:color="auto" w:fill="auto"/>
+            <w:noWrap/>
+            <w:vAlign w:val="bottom"/>
+            <w:hideMark/>
+          </w:tcPr>
+          <w:p>
+            <w:pPr>
+              <w:spacing w:after="0" w:line="240" w:lineRule="auto"/>
+              <w:rPr>
+                <w:rFonts w:ascii="Calibri" w:eastAsia="Times New Roman" w:hAnsi="Calibri" w:cs="Calibri"/>
+                <w:color w:val="000000"/>
+                <w:lang w:eastAsia="es-CO"/>
+              </w:rPr>
+            </w:pPr>
+            <w:r>
+              <w:rPr>
+                <w:rFonts w:ascii="Calibri" w:eastAsia="Times New Roman" w:hAnsi="Calibri" w:cs="Calibri"/>
+                <w:color w:val="000000"/>
+                <w:lang w:eastAsia="es-CO"/>
+              </w:rPr>
+              <w:t>DBDM</w:t>
+            </w:r>
+          </w:p>
+        </w:tc>
+        <w:tc>
+          <w:tcPr>
+            <w:tcW w:w="6794" w:type="dxa"/>
+            <w:tcBorders>
+              <w:top w:val="nil"/>
+              <w:left w:val="nil"/>
+              <w:bottom w:val="single" w:sz="4" w:space="0" w:color="auto"/>
+              <w:right w:val="single" w:sz="4" w:space="0" w:color="auto"/>
+            </w:tcBorders>
+            <w:shd w:val="clear" w:color="auto" w:fill="auto"/>
+            <w:noWrap/>
+            <w:vAlign w:val="bottom"/>
+            <w:hideMark/>
+          </w:tcPr>
+          <w:p>
+            <w:pPr>
+              <w:spacing w:after="0" w:line="240" w:lineRule="auto"/>
+              <w:rPr>
+                <w:rFonts w:ascii="Calibri" w:eastAsia="Times New Roman" w:hAnsi="Calibri" w:cs="Calibri"/>
+                <w:color w:val="000000"/>
+                <w:lang w:eastAsia="es-CO"/>
+              </w:rPr>
+            </w:pPr>
+            <w:r>
+              <w:rPr>
+                <w:rFonts w:ascii="Calibri" w:eastAsia="Times New Roman" w:hAnsi="Calibri" w:cs="Calibri"/>
+                <w:color w:val="000000"/>
+                <w:lang w:eastAsia="es-CO"/>
+              </w:rPr>
+              <w:t>Últimos</w:t>
+            </w:r>
+            <w:r>
+              <w:rPr>
+                <w:rFonts w:ascii="Calibri" w:eastAsia="Times New Roman" w:hAnsi="Calibri" w:cs="Calibri"/>
+                <w:color w:val="000000"/>
+                <w:lang w:eastAsia="es-CO"/>
+              </w:rPr>
+              <w:t xml:space="preserve"> datos para validar si es verdadero o falso los datos suministrados</w:t>
+            </w:r>
+          </w:p>
+        </w:tc>
+        <w:tc>
+          <w:tcPr>
+            <w:tcW w:w="2236" w:type="dxa"/>
+            <w:tcBorders>
+              <w:top w:val="nil"/>
+              <w:left w:val="nil"/>
+              <w:bottom w:val="single" w:sz="4" w:space="0" w:color="auto"/>
+              <w:right w:val="single" w:sz="4" w:space="0" w:color="auto"/>
+            </w:tcBorders>
+            <w:shd w:val="clear" w:color="auto" w:fill="auto"/>
+            <w:noWrap/>
+            <w:vAlign w:val="bottom"/>
+            <w:hideMark/>
+          </w:tcPr>
+          <w:p>
+            <w:pPr>
+              <w:spacing w:after="0" w:line="240" w:lineRule="auto"/>
+              <w:rPr>
+                <w:rFonts w:ascii="Calibri" w:eastAsia="Times New Roman" w:hAnsi="Calibri" w:cs="Calibri"/>
+                <w:color w:val="000000"/>
+                <w:lang w:eastAsia="es-CO"/>
+              </w:rPr>
+            </w:pPr>
+            <w:r>
+              <w:rPr>
+                <w:rFonts w:ascii="Calibri" w:eastAsia="Times New Roman" w:hAnsi="Calibri" w:cs="Calibri"/>
+                <w:color w:val="000000"/>
+                <w:lang w:eastAsia="es-CO"/>
+              </w:rPr>
+              <w:t>Solicitud</w:t>
+            </w:r>
+          </w:p>
+        </w:tc>
+        <w:tc>
+          <w:tcPr>
+            <w:tcW w:w="160" w:type="dxa"/>
+            <w:tcBorders>
+              <w:top w:val="nil"/>
+              <w:left w:val="nil"/>
+              <w:bottom w:val="nil"/>
+              <w:right w:val="nil"/>
+            </w:tcBorders>
+            <w:shd w:val="clear" w:color="auto" w:fill="auto"/>
+            <w:noWrap/>
+            <w:vAlign w:val="bottom"/>
+            <w:hideMark/>
+          </w:tcPr>
+          <w:p>
+            <w:pPr>
+              <w:spacing w:after="0" w:line="240" w:lineRule="auto"/>
+              <w:rPr>
+                <w:rFonts w:ascii="Calibri" w:eastAsia="Times New Roman" w:hAnsi="Calibri" w:cs="Calibri"/>
+                <w:color w:val="000000"/>
+                <w:lang w:eastAsia="es-CO"/>
+              </w:rPr>
+            </w:pPr>
+          </w:p>
+        </w:tc>
+      </w:tr>
+      <w:tr>
+        <w:trPr>
+          <w:trHeight w:val="251"/>
+        </w:trPr>
+        <w:tc>
+          <w:tcPr>
+            <w:tcW w:w="1696" w:type="dxa"/>
+            <w:tcBorders>
+              <w:top w:val="nil"/>
+              <w:left w:val="nil"/>
+              <w:bottom w:val="nil"/>
+              <w:right w:val="nil"/>
+            </w:tcBorders>
+            <w:shd w:val="clear" w:color="auto" w:fill="auto"/>
+            <w:noWrap/>
+            <w:vAlign w:val="bottom"/>
+            <w:hideMark/>
+          </w:tcPr>
+          <w:p>
+            <w:pPr>
+              <w:spacing w:after="0" w:line="240" w:lineRule="auto"/>
+              <w:rPr>
+                <w:rFonts w:ascii="Times New Roman" w:eastAsia="Times New Roman" w:hAnsi="Times New Roman" w:cs="Times New Roman"/>
+                <w:sz w:val="20"/>
+                <w:szCs w:val="20"/>
+                <w:lang w:eastAsia="es-CO"/>
+              </w:rPr>
+            </w:pPr>
+          </w:p>
+        </w:tc>
+        <w:tc>
+          <w:tcPr>
+            <w:tcW w:w="719" w:type="dxa"/>
+            <w:tcBorders>
+              <w:top w:val="nil"/>
+              <w:left w:val="nil"/>
+              <w:bottom w:val="nil"/>
+              <w:right w:val="nil"/>
+            </w:tcBorders>
+            <w:shd w:val="clear" w:color="auto" w:fill="auto"/>
+            <w:noWrap/>
+            <w:vAlign w:val="bottom"/>
+            <w:hideMark/>
+          </w:tcPr>
+          <w:p>
+            <w:pPr>
+              <w:spacing w:after="0" w:line="240" w:lineRule="auto"/>
+              <w:rPr>
+                <w:rFonts w:ascii="Times New Roman" w:eastAsia="Times New Roman" w:hAnsi="Times New Roman" w:cs="Times New Roman"/>
+                <w:sz w:val="20"/>
+                <w:szCs w:val="20"/>
+                <w:lang w:eastAsia="es-CO"/>
+              </w:rPr>
+            </w:pPr>
+          </w:p>
+        </w:tc>
+        <w:tc>
+          <w:tcPr>
+            <w:tcW w:w="6794" w:type="dxa"/>
+            <w:tcBorders>
+              <w:top w:val="nil"/>
+              <w:left w:val="nil"/>
+              <w:bottom w:val="nil"/>
+              <w:right w:val="nil"/>
+            </w:tcBorders>
+            <w:shd w:val="clear" w:color="auto" w:fill="auto"/>
+            <w:noWrap/>
+            <w:vAlign w:val="bottom"/>
+            <w:hideMark/>
+          </w:tcPr>
+          <w:p>
+            <w:pPr>
+              <w:spacing w:after="0" w:line="240" w:lineRule="auto"/>
+              <w:rPr>
+                <w:rFonts w:ascii="Times New Roman" w:eastAsia="Times New Roman" w:hAnsi="Times New Roman" w:cs="Times New Roman"/>
+                <w:sz w:val="20"/>
+                <w:szCs w:val="20"/>
+                <w:lang w:eastAsia="es-CO"/>
+              </w:rPr>
+            </w:pPr>
+          </w:p>
+        </w:tc>
+        <w:tc>
+          <w:tcPr>
+            <w:tcW w:w="2236" w:type="dxa"/>
+            <w:tcBorders>
+              <w:top w:val="nil"/>
+              <w:left w:val="nil"/>
+              <w:bottom w:val="nil"/>
+              <w:right w:val="nil"/>
+            </w:tcBorders>
+            <w:shd w:val="clear" w:color="auto" w:fill="auto"/>
+            <w:noWrap/>
+            <w:vAlign w:val="bottom"/>
+            <w:hideMark/>
+          </w:tcPr>
+          <w:p>
+            <w:pPr>
+              <w:spacing w:after="0" w:line="240" w:lineRule="auto"/>
+              <w:rPr>
+                <w:rFonts w:ascii="Times New Roman" w:eastAsia="Times New Roman" w:hAnsi="Times New Roman" w:cs="Times New Roman"/>
+                <w:sz w:val="20"/>
+                <w:szCs w:val="20"/>
+                <w:lang w:eastAsia="es-CO"/>
+              </w:rPr>
+            </w:pPr>
+          </w:p>
+        </w:tc>
+        <w:tc>
+          <w:tcPr>
+            <w:tcW w:w="160" w:type="dxa"/>
+            <w:tcBorders>
+              <w:top w:val="nil"/>
+              <w:left w:val="nil"/>
+              <w:bottom w:val="nil"/>
+              <w:right w:val="nil"/>
+            </w:tcBorders>
+            <w:shd w:val="clear" w:color="auto" w:fill="auto"/>
+            <w:noWrap/>
+            <w:vAlign w:val="bottom"/>
+            <w:hideMark/>
+          </w:tcPr>
+          <w:p>
+            <w:pPr>
+              <w:spacing w:after="0" w:line="240" w:lineRule="auto"/>
+              <w:rPr>
+                <w:rFonts w:ascii="Times New Roman" w:eastAsia="Times New Roman" w:hAnsi="Times New Roman" w:cs="Times New Roman"/>
+                <w:sz w:val="20"/>
+                <w:szCs w:val="20"/>
+                <w:lang w:eastAsia="es-CO"/>
+              </w:rPr>
+            </w:pPr>
+          </w:p>
+        </w:tc>
+      </w:tr>
+      <w:tr>
+        <w:trPr>
+          <w:trHeight w:val="251"/>
+        </w:trPr>
+        <w:tc>
+          <w:tcPr>
+            <w:tcW w:w="1696" w:type="dxa"/>
+            <w:tcBorders>
+              <w:top w:val="nil"/>
+              <w:left w:val="nil"/>
+              <w:bottom w:val="nil"/>
+              <w:right w:val="nil"/>
+            </w:tcBorders>
+            <w:shd w:val="clear" w:color="auto" w:fill="auto"/>
+            <w:noWrap/>
+            <w:vAlign w:val="bottom"/>
+            <w:hideMark/>
+          </w:tcPr>
+          <w:p>
+            <w:pPr>
+              <w:spacing w:after="0" w:line="240" w:lineRule="auto"/>
+              <w:rPr>
+                <w:rFonts w:ascii="Times New Roman" w:eastAsia="Times New Roman" w:hAnsi="Times New Roman" w:cs="Times New Roman"/>
+                <w:sz w:val="20"/>
+                <w:szCs w:val="20"/>
+                <w:lang w:eastAsia="es-CO"/>
+              </w:rPr>
+            </w:pPr>
+          </w:p>
+        </w:tc>
+        <w:tc>
+          <w:tcPr>
+            <w:tcW w:w="719" w:type="dxa"/>
+            <w:tcBorders>
+              <w:top w:val="nil"/>
+              <w:left w:val="nil"/>
+              <w:bottom w:val="nil"/>
+              <w:right w:val="nil"/>
+            </w:tcBorders>
+            <w:shd w:val="clear" w:color="auto" w:fill="auto"/>
+            <w:noWrap/>
+            <w:vAlign w:val="bottom"/>
+            <w:hideMark/>
+          </w:tcPr>
+          <w:p>
+            <w:pPr>
+              <w:spacing w:after="0" w:line="240" w:lineRule="auto"/>
+              <w:rPr>
+                <w:rFonts w:ascii="Times New Roman" w:eastAsia="Times New Roman" w:hAnsi="Times New Roman" w:cs="Times New Roman"/>
+                <w:sz w:val="20"/>
+                <w:szCs w:val="20"/>
+                <w:lang w:eastAsia="es-CO"/>
+              </w:rPr>
+            </w:pPr>
+          </w:p>
+        </w:tc>
+        <w:tc>
+          <w:tcPr>
+            <w:tcW w:w="6794" w:type="dxa"/>
+            <w:tcBorders>
+              <w:top w:val="nil"/>
+              <w:left w:val="nil"/>
+              <w:bottom w:val="nil"/>
+              <w:right w:val="nil"/>
+            </w:tcBorders>
+            <w:shd w:val="clear" w:color="auto" w:fill="auto"/>
+            <w:noWrap/>
+            <w:vAlign w:val="bottom"/>
+            <w:hideMark/>
+          </w:tcPr>
+          <w:p>
+            <w:pPr>
+              <w:spacing w:after="0" w:line="240" w:lineRule="auto"/>
+              <w:rPr>
+                <w:rFonts w:ascii="Times New Roman" w:eastAsia="Times New Roman" w:hAnsi="Times New Roman" w:cs="Times New Roman"/>
+                <w:sz w:val="20"/>
+                <w:szCs w:val="20"/>
+                <w:lang w:eastAsia="es-CO"/>
+              </w:rPr>
+            </w:pPr>
+          </w:p>
+        </w:tc>
+        <w:tc>
+          <w:tcPr>
+            <w:tcW w:w="2236" w:type="dxa"/>
+            <w:tcBorders>
+              <w:top w:val="nil"/>
+              <w:left w:val="nil"/>
+              <w:bottom w:val="nil"/>
+              <w:right w:val="nil"/>
+            </w:tcBorders>
+            <w:shd w:val="clear" w:color="auto" w:fill="auto"/>
+            <w:noWrap/>
+            <w:vAlign w:val="bottom"/>
+            <w:hideMark/>
+          </w:tcPr>
+          <w:p>
+            <w:pPr>
+              <w:spacing w:after="0" w:line="240" w:lineRule="auto"/>
+              <w:rPr>
+                <w:rFonts w:ascii="Times New Roman" w:eastAsia="Times New Roman" w:hAnsi="Times New Roman" w:cs="Times New Roman"/>
+                <w:sz w:val="20"/>
+                <w:szCs w:val="20"/>
+                <w:lang w:eastAsia="es-CO"/>
+              </w:rPr>
+            </w:pPr>
+          </w:p>
+        </w:tc>
+        <w:tc>
+          <w:tcPr>
+            <w:tcW w:w="160" w:type="dxa"/>
+            <w:tcBorders>
+              <w:top w:val="nil"/>
+              <w:left w:val="nil"/>
+              <w:bottom w:val="nil"/>
+              <w:right w:val="nil"/>
+            </w:tcBorders>
+            <w:shd w:val="clear" w:color="auto" w:fill="auto"/>
+            <w:noWrap/>
+            <w:vAlign w:val="bottom"/>
+            <w:hideMark/>
+          </w:tcPr>
+          <w:p>
+            <w:pPr>
+              <w:spacing w:after="0" w:line="240" w:lineRule="auto"/>
+              <w:rPr>
+                <w:rFonts w:ascii="Times New Roman" w:eastAsia="Times New Roman" w:hAnsi="Times New Roman" w:cs="Times New Roman"/>
+                <w:sz w:val="20"/>
+                <w:szCs w:val="20"/>
+                <w:lang w:eastAsia="es-CO"/>
+              </w:rPr>
+            </w:pPr>
+          </w:p>
+        </w:tc>
+      </w:tr>
+      <w:tr>
+        <w:trPr>
+          <w:trHeight w:val="251"/>
+        </w:trPr>
+        <w:tc>
+          <w:tcPr>
+            <w:tcW w:w="1696" w:type="dxa"/>
+            <w:tcBorders>
+              <w:top w:val="nil"/>
+              <w:left w:val="nil"/>
+              <w:bottom w:val="nil"/>
+              <w:right w:val="nil"/>
+            </w:tcBorders>
+            <w:shd w:val="clear" w:color="auto" w:fill="auto"/>
+            <w:noWrap/>
+            <w:vAlign w:val="bottom"/>
+            <w:hideMark/>
+          </w:tcPr>
+          <w:p>
+            <w:pPr>
+              <w:spacing w:after="0" w:line="240" w:lineRule="auto"/>
+              <w:rPr>
+                <w:rFonts w:ascii="Times New Roman" w:eastAsia="Times New Roman" w:hAnsi="Times New Roman" w:cs="Times New Roman"/>
+                <w:sz w:val="20"/>
+                <w:szCs w:val="20"/>
+                <w:lang w:eastAsia="es-CO"/>
+              </w:rPr>
+            </w:pPr>
+          </w:p>
+        </w:tc>
+        <w:tc>
+          <w:tcPr>
+            <w:tcW w:w="719" w:type="dxa"/>
+            <w:tcBorders>
+              <w:top w:val="nil"/>
+              <w:left w:val="nil"/>
+              <w:bottom w:val="nil"/>
+              <w:right w:val="nil"/>
+            </w:tcBorders>
+            <w:shd w:val="clear" w:color="auto" w:fill="auto"/>
+            <w:noWrap/>
+            <w:vAlign w:val="bottom"/>
+            <w:hideMark/>
+          </w:tcPr>
+          <w:p>
+            <w:pPr>
+              <w:spacing w:after="0" w:line="240" w:lineRule="auto"/>
+              <w:rPr>
+                <w:rFonts w:ascii="Times New Roman" w:eastAsia="Times New Roman" w:hAnsi="Times New Roman" w:cs="Times New Roman"/>
+                <w:sz w:val="20"/>
+                <w:szCs w:val="20"/>
+                <w:lang w:eastAsia="es-CO"/>
+              </w:rPr>
+            </w:pPr>
+          </w:p>
+        </w:tc>
+        <w:tc>
+          <w:tcPr>
+            <w:tcW w:w="6794" w:type="dxa"/>
+            <w:tcBorders>
+              <w:top w:val="nil"/>
+              <w:left w:val="nil"/>
+              <w:bottom w:val="nil"/>
+              <w:right w:val="nil"/>
+            </w:tcBorders>
+            <w:shd w:val="clear" w:color="auto" w:fill="auto"/>
+            <w:noWrap/>
+            <w:vAlign w:val="bottom"/>
+            <w:hideMark/>
+          </w:tcPr>
+          <w:p>
+            <w:pPr>
+              <w:spacing w:after="0" w:line="240" w:lineRule="auto"/>
+              <w:rPr>
+                <w:rFonts w:ascii="Times New Roman" w:eastAsia="Times New Roman" w:hAnsi="Times New Roman" w:cs="Times New Roman"/>
+                <w:sz w:val="20"/>
+                <w:szCs w:val="20"/>
+                <w:lang w:eastAsia="es-CO"/>
+              </w:rPr>
+            </w:pPr>
+          </w:p>
+        </w:tc>
+        <w:tc>
+          <w:tcPr>
+            <w:tcW w:w="2236" w:type="dxa"/>
+            <w:tcBorders>
+              <w:top w:val="nil"/>
+              <w:left w:val="nil"/>
+              <w:bottom w:val="nil"/>
+              <w:right w:val="nil"/>
+            </w:tcBorders>
+            <w:shd w:val="clear" w:color="auto" w:fill="auto"/>
+            <w:noWrap/>
+            <w:vAlign w:val="bottom"/>
+            <w:hideMark/>
+          </w:tcPr>
+          <w:p>
+            <w:pPr>
+              <w:spacing w:after="0" w:line="240" w:lineRule="auto"/>
+              <w:rPr>
+                <w:rFonts w:ascii="Times New Roman" w:eastAsia="Times New Roman" w:hAnsi="Times New Roman" w:cs="Times New Roman"/>
+                <w:sz w:val="20"/>
+                <w:szCs w:val="20"/>
+                <w:lang w:eastAsia="es-CO"/>
+              </w:rPr>
+            </w:pPr>
+          </w:p>
+        </w:tc>
+        <w:tc>
+          <w:tcPr>
+            <w:tcW w:w="160" w:type="dxa"/>
+            <w:tcBorders>
+              <w:top w:val="nil"/>
+              <w:left w:val="nil"/>
+              <w:bottom w:val="nil"/>
+              <w:right w:val="nil"/>
+            </w:tcBorders>
+            <w:shd w:val="clear" w:color="auto" w:fill="auto"/>
+            <w:noWrap/>
+            <w:vAlign w:val="bottom"/>
+            <w:hideMark/>
+          </w:tcPr>
+          <w:p>
+            <w:pPr>
+              <w:spacing w:after="0" w:line="240" w:lineRule="auto"/>
+              <w:rPr>
+                <w:rFonts w:ascii="Times New Roman" w:eastAsia="Times New Roman" w:hAnsi="Times New Roman" w:cs="Times New Roman"/>
+                <w:sz w:val="20"/>
+                <w:szCs w:val="20"/>
+                <w:lang w:eastAsia="es-CO"/>
+              </w:rPr>
+            </w:pPr>
+          </w:p>
+        </w:tc>
+      </w:tr>
+    </w:tbl>
+    <w:p/>
     <w:sectPr>
       <w:pgSz w:w="12240" w:h="15840"/>
       <w:pgMar w:top="1417" w:right="1701" w:bottom="1417" w:left="1701" w:header="708" w:footer="708" w:gutter="0"/>
@@ -148,6 +2792,56 @@
     </w:sectPr>
   </w:body>
 </w:document>
+</file>
+
+<file path=word/endnotes.xml><?xml version="1.0" encoding="utf-8"?>
+<w:endnotes xmlns:wpc="http://schemas.microsoft.com/office/word/2010/wordprocessingCanvas" xmlns:cx="http://schemas.microsoft.com/office/drawing/2014/chartex" xmlns:cx1="http://schemas.microsoft.com/office/drawing/2015/9/8/chartex" xmlns:cx2="http://schemas.microsoft.com/office/drawing/2015/10/21/chartex" xmlns:cx3="http://schemas.microsoft.com/office/drawing/2016/5/9/chartex" xmlns:cx4="http://schemas.microsoft.com/office/drawing/2016/5/10/chartex" xmlns:cx5="http://schemas.microsoft.com/office/drawing/2016/5/11/chartex" xmlns:cx6="http://schemas.microsoft.com/office/drawing/2016/5/12/chartex" xmlns:cx7="http://schemas.microsoft.com/office/drawing/2016/5/13/chartex" xmlns:cx8="http://schemas.microsoft.com/office/drawing/2016/5/14/chartex" xmlns:mc="http://schemas.openxmlformats.org/markup-compatibility/2006" xmlns:aink="http://schemas.microsoft.com/office/drawing/2016/ink" xmlns:am3d="http://schemas.microsoft.com/office/drawing/2017/model3d" xmlns:o="urn:schemas-microsoft-com:office:office" xmlns:r="http://schemas.openxmlformats.org/officeDocument/2006/relationships" xmlns:m="http://schemas.openxmlformats.org/officeDocument/2006/math" xmlns:v="urn:schemas-microsoft-com:vml" xmlns:wp14="http://schemas.microsoft.com/office/word/2010/wordprocessingDrawing" xmlns:wp="http://schemas.openxmlformats.org/drawingml/2006/wordprocessingDrawing" xmlns:w10="urn:schemas-microsoft-com:office:word" xmlns:w="http://schemas.openxmlformats.org/wordprocessingml/2006/main" xmlns:w14="http://schemas.microsoft.com/office/word/2010/wordml" xmlns:w15="http://schemas.microsoft.com/office/word/2012/wordml" xmlns:w16cid="http://schemas.microsoft.com/office/word/2016/wordml/cid" xmlns:w16se="http://schemas.microsoft.com/office/word/2015/wordml/symex" xmlns:wpg="http://schemas.microsoft.com/office/word/2010/wordprocessingGroup" xmlns:wpi="http://schemas.microsoft.com/office/word/2010/wordprocessingInk" xmlns:wne="http://schemas.microsoft.com/office/word/2006/wordml" xmlns:wps="http://schemas.microsoft.com/office/word/2010/wordprocessingShape" mc:Ignorable="w14 w15 w16se w16cid wp14">
+  <w:endnote w:type="separator" w:id="-1">
+    <w:p>
+      <w:pPr>
+        <w:spacing w:after="0" w:line="240" w:lineRule="auto"/>
+      </w:pPr>
+      <w:r>
+        <w:separator/>
+      </w:r>
+    </w:p>
+  </w:endnote>
+  <w:endnote w:type="continuationSeparator" w:id="0">
+    <w:p>
+      <w:pPr>
+        <w:spacing w:after="0" w:line="240" w:lineRule="auto"/>
+      </w:pPr>
+      <w:r>
+        <w:continuationSeparator/>
+      </w:r>
+    </w:p>
+  </w:endnote>
+</w:endnotes>
+</file>
+
+<file path=word/footnotes.xml><?xml version="1.0" encoding="utf-8"?>
+<w:footnotes xmlns:wpc="http://schemas.microsoft.com/office/word/2010/wordprocessingCanvas" xmlns:cx="http://schemas.microsoft.com/office/drawing/2014/chartex" xmlns:cx1="http://schemas.microsoft.com/office/drawing/2015/9/8/chartex" xmlns:cx2="http://schemas.microsoft.com/office/drawing/2015/10/21/chartex" xmlns:cx3="http://schemas.microsoft.com/office/drawing/2016/5/9/chartex" xmlns:cx4="http://schemas.microsoft.com/office/drawing/2016/5/10/chartex" xmlns:cx5="http://schemas.microsoft.com/office/drawing/2016/5/11/chartex" xmlns:cx6="http://schemas.microsoft.com/office/drawing/2016/5/12/chartex" xmlns:cx7="http://schemas.microsoft.com/office/drawing/2016/5/13/chartex" xmlns:cx8="http://schemas.microsoft.com/office/drawing/2016/5/14/chartex" xmlns:mc="http://schemas.openxmlformats.org/markup-compatibility/2006" xmlns:aink="http://schemas.microsoft.com/office/drawing/2016/ink" xmlns:am3d="http://schemas.microsoft.com/office/drawing/2017/model3d" xmlns:o="urn:schemas-microsoft-com:office:office" xmlns:r="http://schemas.openxmlformats.org/officeDocument/2006/relationships" xmlns:m="http://schemas.openxmlformats.org/officeDocument/2006/math" xmlns:v="urn:schemas-microsoft-com:vml" xmlns:wp14="http://schemas.microsoft.com/office/word/2010/wordprocessingDrawing" xmlns:wp="http://schemas.openxmlformats.org/drawingml/2006/wordprocessingDrawing" xmlns:w10="urn:schemas-microsoft-com:office:word" xmlns:w="http://schemas.openxmlformats.org/wordprocessingml/2006/main" xmlns:w14="http://schemas.microsoft.com/office/word/2010/wordml" xmlns:w15="http://schemas.microsoft.com/office/word/2012/wordml" xmlns:w16cid="http://schemas.microsoft.com/office/word/2016/wordml/cid" xmlns:w16se="http://schemas.microsoft.com/office/word/2015/wordml/symex" xmlns:wpg="http://schemas.microsoft.com/office/word/2010/wordprocessingGroup" xmlns:wpi="http://schemas.microsoft.com/office/word/2010/wordprocessingInk" xmlns:wne="http://schemas.microsoft.com/office/word/2006/wordml" xmlns:wps="http://schemas.microsoft.com/office/word/2010/wordprocessingShape" mc:Ignorable="w14 w15 w16se w16cid wp14">
+  <w:footnote w:type="separator" w:id="-1">
+    <w:p>
+      <w:pPr>
+        <w:spacing w:after="0" w:line="240" w:lineRule="auto"/>
+      </w:pPr>
+      <w:r>
+        <w:separator/>
+      </w:r>
+    </w:p>
+  </w:footnote>
+  <w:footnote w:type="continuationSeparator" w:id="0">
+    <w:p>
+      <w:pPr>
+        <w:spacing w:after="0" w:line="240" w:lineRule="auto"/>
+      </w:pPr>
+      <w:r>
+        <w:continuationSeparator/>
+      </w:r>
+    </w:p>
+  </w:footnote>
+</w:footnotes>
 </file>
 
 <file path=word/styles.xml><?xml version="1.0" encoding="utf-8"?>
@@ -605,6 +3299,50 @@
       <w:szCs w:val="18"/>
     </w:rPr>
   </w:style>
+  <w:style w:type="paragraph" w:styleId="Encabezado">
+    <w:name w:val="header"/>
+    <w:basedOn w:val="Normal"/>
+    <w:link w:val="EncabezadoCar"/>
+    <w:uiPriority w:val="99"/>
+    <w:unhideWhenUsed/>
+    <w:rsid w:val="009121A7"/>
+    <w:pPr>
+      <w:tabs>
+        <w:tab w:val="center" w:pos="4419"/>
+        <w:tab w:val="right" w:pos="8838"/>
+      </w:tabs>
+      <w:spacing w:after="0" w:line="240" w:lineRule="auto"/>
+    </w:pPr>
+  </w:style>
+  <w:style w:type="character" w:customStyle="1" w:styleId="EncabezadoCar">
+    <w:name w:val="Encabezado Car"/>
+    <w:basedOn w:val="Fuentedeprrafopredeter"/>
+    <w:link w:val="Encabezado"/>
+    <w:uiPriority w:val="99"/>
+    <w:rsid w:val="009121A7"/>
+  </w:style>
+  <w:style w:type="paragraph" w:styleId="Piedepgina">
+    <w:name w:val="footer"/>
+    <w:basedOn w:val="Normal"/>
+    <w:link w:val="PiedepginaCar"/>
+    <w:uiPriority w:val="99"/>
+    <w:unhideWhenUsed/>
+    <w:rsid w:val="009121A7"/>
+    <w:pPr>
+      <w:tabs>
+        <w:tab w:val="center" w:pos="4419"/>
+        <w:tab w:val="right" w:pos="8838"/>
+      </w:tabs>
+      <w:spacing w:after="0" w:line="240" w:lineRule="auto"/>
+    </w:pPr>
+  </w:style>
+  <w:style w:type="character" w:customStyle="1" w:styleId="PiedepginaCar">
+    <w:name w:val="Pie de página Car"/>
+    <w:basedOn w:val="Fuentedeprrafopredeter"/>
+    <w:link w:val="Piedepgina"/>
+    <w:uiPriority w:val="99"/>
+    <w:rsid w:val="009121A7"/>
+  </w:style>
 </w:styles>
 </file>
 

</xml_diff>

<commit_message>
Se añaden nuevas tablas y se hacen modificaciones del MER
</commit_message>
<xml_diff>
--- a/Diseño de datos.docx
+++ b/Diseño de datos.docx
@@ -3,21 +3,83 @@
 <w:document xmlns:wpc="http://schemas.microsoft.com/office/word/2010/wordprocessingCanvas" xmlns:cx="http://schemas.microsoft.com/office/drawing/2014/chartex" xmlns:cx1="http://schemas.microsoft.com/office/drawing/2015/9/8/chartex" xmlns:cx2="http://schemas.microsoft.com/office/drawing/2015/10/21/chartex" xmlns:cx3="http://schemas.microsoft.com/office/drawing/2016/5/9/chartex" xmlns:cx4="http://schemas.microsoft.com/office/drawing/2016/5/10/chartex" xmlns:cx5="http://schemas.microsoft.com/office/drawing/2016/5/11/chartex" xmlns:cx6="http://schemas.microsoft.com/office/drawing/2016/5/12/chartex" xmlns:cx7="http://schemas.microsoft.com/office/drawing/2016/5/13/chartex" xmlns:cx8="http://schemas.microsoft.com/office/drawing/2016/5/14/chartex" xmlns:mc="http://schemas.openxmlformats.org/markup-compatibility/2006" xmlns:aink="http://schemas.microsoft.com/office/drawing/2016/ink" xmlns:am3d="http://schemas.microsoft.com/office/drawing/2017/model3d" xmlns:o="urn:schemas-microsoft-com:office:office" xmlns:r="http://schemas.openxmlformats.org/officeDocument/2006/relationships" xmlns:m="http://schemas.openxmlformats.org/officeDocument/2006/math" xmlns:v="urn:schemas-microsoft-com:vml" xmlns:wp14="http://schemas.microsoft.com/office/word/2010/wordprocessingDrawing" xmlns:wp="http://schemas.openxmlformats.org/drawingml/2006/wordprocessingDrawing" xmlns:w10="urn:schemas-microsoft-com:office:word" xmlns:w="http://schemas.openxmlformats.org/wordprocessingml/2006/main" xmlns:w14="http://schemas.microsoft.com/office/word/2010/wordml" xmlns:w15="http://schemas.microsoft.com/office/word/2012/wordml" xmlns:w16cid="http://schemas.microsoft.com/office/word/2016/wordml/cid" xmlns:w16se="http://schemas.microsoft.com/office/word/2015/wordml/symex" xmlns:wpg="http://schemas.microsoft.com/office/word/2010/wordprocessingGroup" xmlns:wpi="http://schemas.microsoft.com/office/word/2010/wordprocessingInk" xmlns:wne="http://schemas.microsoft.com/office/word/2006/wordml" xmlns:wps="http://schemas.microsoft.com/office/word/2010/wordprocessingShape" mc:Ignorable="w14 w15 w16se w16cid wp14">
   <w:body>
     <w:p>
+      <w:bookmarkStart w:id="0" w:name="_GoBack"/>
+      <w:bookmarkEnd w:id="0"/>
       <w:r>
         <w:rPr>
           <w:noProof/>
         </w:rPr>
         <w:drawing>
-          <wp:anchor distT="0" distB="0" distL="114300" distR="114300" simplePos="0" relativeHeight="251658240" behindDoc="1" locked="0" layoutInCell="1" allowOverlap="1">
+          <wp:anchor distT="0" distB="0" distL="114300" distR="114300" simplePos="0" relativeHeight="251661312" behindDoc="0" locked="0" layoutInCell="1" allowOverlap="1" wp14:anchorId="41119F2C">
             <wp:simplePos x="0" y="0"/>
-            <wp:positionH relativeFrom="page">
-              <wp:align>left</wp:align>
+            <wp:positionH relativeFrom="column">
+              <wp:posOffset>-900430</wp:posOffset>
+            </wp:positionH>
+            <wp:positionV relativeFrom="paragraph">
+              <wp:posOffset>3278505</wp:posOffset>
+            </wp:positionV>
+            <wp:extent cx="7397115" cy="4974590"/>
+            <wp:effectExtent l="0" t="0" r="0" b="0"/>
+            <wp:wrapTopAndBottom/>
+            <wp:docPr id="2" name="Imagen 2"/>
+            <wp:cNvGraphicFramePr>
+              <a:graphicFrameLocks xmlns:a="http://schemas.openxmlformats.org/drawingml/2006/main" noChangeAspect="1"/>
+            </wp:cNvGraphicFramePr>
+            <a:graphic xmlns:a="http://schemas.openxmlformats.org/drawingml/2006/main">
+              <a:graphicData uri="http://schemas.openxmlformats.org/drawingml/2006/picture">
+                <pic:pic xmlns:pic="http://schemas.openxmlformats.org/drawingml/2006/picture">
+                  <pic:nvPicPr>
+                    <pic:cNvPr id="1" name=""/>
+                    <pic:cNvPicPr/>
+                  </pic:nvPicPr>
+                  <pic:blipFill>
+                    <a:blip r:embed="rId6">
+                      <a:extLst>
+                        <a:ext uri="{28A0092B-C50C-407E-A947-70E740481C1C}">
+                          <a14:useLocalDpi xmlns:a14="http://schemas.microsoft.com/office/drawing/2010/main" val="0"/>
+                        </a:ext>
+                      </a:extLst>
+                    </a:blip>
+                    <a:stretch>
+                      <a:fillRect/>
+                    </a:stretch>
+                  </pic:blipFill>
+                  <pic:spPr>
+                    <a:xfrm>
+                      <a:off x="0" y="0"/>
+                      <a:ext cx="7397115" cy="4974590"/>
+                    </a:xfrm>
+                    <a:prstGeom prst="rect">
+                      <a:avLst/>
+                    </a:prstGeom>
+                  </pic:spPr>
+                </pic:pic>
+              </a:graphicData>
+            </a:graphic>
+            <wp14:sizeRelH relativeFrom="margin">
+              <wp14:pctWidth>0</wp14:pctWidth>
+            </wp14:sizeRelH>
+            <wp14:sizeRelV relativeFrom="margin">
+              <wp14:pctHeight>0</wp14:pctHeight>
+            </wp14:sizeRelV>
+          </wp:anchor>
+        </w:drawing>
+      </w:r>
+      <w:r>
+        <w:rPr>
+          <w:noProof/>
+        </w:rPr>
+        <w:drawing>
+          <wp:anchor distT="0" distB="0" distL="114300" distR="114300" simplePos="0" relativeHeight="251660288" behindDoc="0" locked="0" layoutInCell="1" allowOverlap="1" wp14:anchorId="78882A47">
+            <wp:simplePos x="0" y="0"/>
+            <wp:positionH relativeFrom="column">
+              <wp:posOffset>-784860</wp:posOffset>
             </wp:positionH>
             <wp:positionV relativeFrom="paragraph">
               <wp:posOffset>0</wp:posOffset>
             </wp:positionV>
-            <wp:extent cx="7910195" cy="2686050"/>
-            <wp:effectExtent l="0" t="0" r="0" b="0"/>
+            <wp:extent cx="7343775" cy="3260090"/>
+            <wp:effectExtent l="0" t="0" r="9525" b="0"/>
             <wp:wrapTopAndBottom/>
             <wp:docPr id="1" name="Imagen 1"/>
             <wp:cNvGraphicFramePr>
@@ -27,36 +89,29 @@
               <a:graphicData uri="http://schemas.openxmlformats.org/drawingml/2006/picture">
                 <pic:pic xmlns:pic="http://schemas.openxmlformats.org/drawingml/2006/picture">
                   <pic:nvPicPr>
-                    <pic:cNvPr id="0" name="Picture 1"/>
-                    <pic:cNvPicPr>
-                      <a:picLocks noChangeAspect="1" noChangeArrowheads="1"/>
-                    </pic:cNvPicPr>
+                    <pic:cNvPr id="1" name=""/>
+                    <pic:cNvPicPr/>
                   </pic:nvPicPr>
                   <pic:blipFill>
-                    <a:blip r:embed="rId6">
+                    <a:blip r:embed="rId7">
                       <a:extLst>
                         <a:ext uri="{28A0092B-C50C-407E-A947-70E740481C1C}">
                           <a14:useLocalDpi xmlns:a14="http://schemas.microsoft.com/office/drawing/2010/main" val="0"/>
                         </a:ext>
                       </a:extLst>
                     </a:blip>
-                    <a:srcRect/>
                     <a:stretch>
                       <a:fillRect/>
                     </a:stretch>
                   </pic:blipFill>
-                  <pic:spPr bwMode="auto">
+                  <pic:spPr>
                     <a:xfrm>
                       <a:off x="0" y="0"/>
-                      <a:ext cx="7910195" cy="2686050"/>
+                      <a:ext cx="7343775" cy="3260090"/>
                     </a:xfrm>
                     <a:prstGeom prst="rect">
                       <a:avLst/>
                     </a:prstGeom>
-                    <a:noFill/>
-                    <a:ln>
-                      <a:noFill/>
-                    </a:ln>
                   </pic:spPr>
                 </pic:pic>
               </a:graphicData>
@@ -71,80 +126,7 @@
         </w:drawing>
       </w:r>
     </w:p>
-    <w:p>
-      <w:r>
-        <w:rPr>
-          <w:noProof/>
-        </w:rPr>
-        <w:drawing>
-          <wp:anchor distT="0" distB="0" distL="114300" distR="114300" simplePos="0" relativeHeight="251659264" behindDoc="0" locked="0" layoutInCell="1" allowOverlap="1">
-            <wp:simplePos x="0" y="0"/>
-            <wp:positionH relativeFrom="page">
-              <wp:align>right</wp:align>
-            </wp:positionH>
-            <wp:positionV relativeFrom="paragraph">
-              <wp:posOffset>3397885</wp:posOffset>
-            </wp:positionV>
-            <wp:extent cx="7768590" cy="4572000"/>
-            <wp:effectExtent l="0" t="0" r="3810" b="0"/>
-            <wp:wrapTopAndBottom/>
-            <wp:docPr id="3" name="Imagen 3"/>
-            <wp:cNvGraphicFramePr>
-              <a:graphicFrameLocks xmlns:a="http://schemas.openxmlformats.org/drawingml/2006/main" noChangeAspect="1"/>
-            </wp:cNvGraphicFramePr>
-            <a:graphic xmlns:a="http://schemas.openxmlformats.org/drawingml/2006/main">
-              <a:graphicData uri="http://schemas.openxmlformats.org/drawingml/2006/picture">
-                <pic:pic xmlns:pic="http://schemas.openxmlformats.org/drawingml/2006/picture">
-                  <pic:nvPicPr>
-                    <pic:cNvPr id="0" name="Picture 1"/>
-                    <pic:cNvPicPr>
-                      <a:picLocks noChangeAspect="1" noChangeArrowheads="1"/>
-                    </pic:cNvPicPr>
-                  </pic:nvPicPr>
-                  <pic:blipFill>
-                    <a:blip r:embed="rId7">
-                      <a:extLst>
-                        <a:ext uri="{28A0092B-C50C-407E-A947-70E740481C1C}">
-                          <a14:useLocalDpi xmlns:a14="http://schemas.microsoft.com/office/drawing/2010/main" val="0"/>
-                        </a:ext>
-                      </a:extLst>
-                    </a:blip>
-                    <a:srcRect/>
-                    <a:stretch>
-                      <a:fillRect/>
-                    </a:stretch>
-                  </pic:blipFill>
-                  <pic:spPr bwMode="auto">
-                    <a:xfrm>
-                      <a:off x="0" y="0"/>
-                      <a:ext cx="7768590" cy="4572000"/>
-                    </a:xfrm>
-                    <a:prstGeom prst="rect">
-                      <a:avLst/>
-                    </a:prstGeom>
-                    <a:noFill/>
-                    <a:ln>
-                      <a:noFill/>
-                    </a:ln>
-                  </pic:spPr>
-                </pic:pic>
-              </a:graphicData>
-            </a:graphic>
-            <wp14:sizeRelH relativeFrom="margin">
-              <wp14:pctWidth>0</wp14:pctWidth>
-            </wp14:sizeRelH>
-            <wp14:sizeRelV relativeFrom="margin">
-              <wp14:pctHeight>0</wp14:pctHeight>
-            </wp14:sizeRelV>
-          </wp:anchor>
-        </w:drawing>
-      </w:r>
-      <w:r>
-        <w:br w:type="page"/>
-      </w:r>
-      <w:bookmarkStart w:id="0" w:name="_GoBack"/>
-      <w:bookmarkEnd w:id="0"/>
-    </w:p>
+    <w:p/>
     <w:tbl>
       <w:tblPr>
         <w:tblpPr w:leftFromText="141" w:rightFromText="141" w:vertAnchor="page" w:horzAnchor="margin" w:tblpXSpec="center" w:tblpY="1351"/>
@@ -199,7 +181,6 @@
                 <w:color w:val="000000"/>
                 <w:lang w:eastAsia="es-CO"/>
               </w:rPr>
-              <w:lastRenderedPageBreak/>
               <w:t>TABLA</w:t>
             </w:r>
           </w:p>
@@ -589,7 +570,15 @@
                 <w:color w:val="000000"/>
                 <w:lang w:eastAsia="es-CO"/>
               </w:rPr>
-              <w:t>DBDP</w:t>
+              <w:t>DBD</w:t>
+            </w:r>
+            <w:r>
+              <w:rPr>
+                <w:rFonts w:ascii="Calibri" w:eastAsia="Times New Roman" w:hAnsi="Calibri" w:cs="Calibri"/>
+                <w:color w:val="000000"/>
+                <w:lang w:eastAsia="es-CO"/>
+              </w:rPr>
+              <w:t>I</w:t>
             </w:r>
           </w:p>
         </w:tc>
@@ -751,7 +740,15 @@
                 <w:color w:val="000000"/>
                 <w:lang w:eastAsia="es-CO"/>
               </w:rPr>
-              <w:t>DBDP</w:t>
+              <w:t>DBD</w:t>
+            </w:r>
+            <w:r>
+              <w:rPr>
+                <w:rFonts w:ascii="Calibri" w:eastAsia="Times New Roman" w:hAnsi="Calibri" w:cs="Calibri"/>
+                <w:color w:val="000000"/>
+                <w:lang w:eastAsia="es-CO"/>
+              </w:rPr>
+              <w:t>I</w:t>
             </w:r>
           </w:p>
         </w:tc>
@@ -904,16 +901,24 @@
               <w:rPr>
                 <w:rFonts w:ascii="Calibri" w:eastAsia="Times New Roman" w:hAnsi="Calibri" w:cs="Calibri"/>
                 <w:color w:val="000000"/>
-                <w:lang w:eastAsia="es-CO"/>
-              </w:rPr>
-            </w:pPr>
-            <w:r>
-              <w:rPr>
-                <w:rFonts w:ascii="Calibri" w:eastAsia="Times New Roman" w:hAnsi="Calibri" w:cs="Calibri"/>
-                <w:color w:val="000000"/>
-                <w:lang w:eastAsia="es-CO"/>
-              </w:rPr>
-              <w:t>DBDP</w:t>
+                <w:lang w:val="es-MX" w:eastAsia="es-CO"/>
+              </w:rPr>
+            </w:pPr>
+            <w:r>
+              <w:rPr>
+                <w:rFonts w:ascii="Calibri" w:eastAsia="Times New Roman" w:hAnsi="Calibri" w:cs="Calibri"/>
+                <w:color w:val="000000"/>
+                <w:lang w:eastAsia="es-CO"/>
+              </w:rPr>
+              <w:t>DBD</w:t>
+            </w:r>
+            <w:r>
+              <w:rPr>
+                <w:rFonts w:ascii="Calibri" w:eastAsia="Times New Roman" w:hAnsi="Calibri" w:cs="Calibri"/>
+                <w:color w:val="000000"/>
+                <w:lang w:eastAsia="es-CO"/>
+              </w:rPr>
+              <w:t>I</w:t>
             </w:r>
           </w:p>
         </w:tc>
@@ -946,15 +951,7 @@
                 <w:color w:val="000000"/>
                 <w:lang w:eastAsia="es-CO"/>
               </w:rPr>
-              <w:t xml:space="preserve">Validar si esta activa o inhabilitada, horarios y </w:t>
-            </w:r>
-            <w:r>
-              <w:rPr>
-                <w:rFonts w:ascii="Calibri" w:eastAsia="Times New Roman" w:hAnsi="Calibri" w:cs="Calibri"/>
-                <w:color w:val="000000"/>
-                <w:lang w:eastAsia="es-CO"/>
-              </w:rPr>
-              <w:t>créditos</w:t>
+              <w:t>Validar si esta activa o inhabilitada, horarios y créditos</w:t>
             </w:r>
           </w:p>
         </w:tc>
@@ -1958,23 +1955,7 @@
                 <w:color w:val="000000"/>
                 <w:lang w:eastAsia="es-CO"/>
               </w:rPr>
-              <w:t xml:space="preserve">Cuantas asignaturas y </w:t>
-            </w:r>
-            <w:r>
-              <w:rPr>
-                <w:rFonts w:ascii="Calibri" w:eastAsia="Times New Roman" w:hAnsi="Calibri" w:cs="Calibri"/>
-                <w:color w:val="000000"/>
-                <w:lang w:eastAsia="es-CO"/>
-              </w:rPr>
-              <w:t>créditos</w:t>
-            </w:r>
-            <w:r>
-              <w:rPr>
-                <w:rFonts w:ascii="Calibri" w:eastAsia="Times New Roman" w:hAnsi="Calibri" w:cs="Calibri"/>
-                <w:color w:val="000000"/>
-                <w:lang w:eastAsia="es-CO"/>
-              </w:rPr>
-              <w:t xml:space="preserve"> dispones el programa</w:t>
+              <w:t>Cuantas asignaturas y créditos dispones el programa</w:t>
             </w:r>
           </w:p>
         </w:tc>
@@ -2136,15 +2117,7 @@
                 <w:color w:val="000000"/>
                 <w:lang w:eastAsia="es-CO"/>
               </w:rPr>
-              <w:t xml:space="preserve">Saber la nota que tiene cada asignatura que ha visto la ficha </w:t>
-            </w:r>
-            <w:r>
-              <w:rPr>
-                <w:rFonts w:ascii="Calibri" w:eastAsia="Times New Roman" w:hAnsi="Calibri" w:cs="Calibri"/>
-                <w:color w:val="000000"/>
-                <w:lang w:eastAsia="es-CO"/>
-              </w:rPr>
-              <w:t>académica</w:t>
+              <w:t>Saber la nota que tiene cada asignatura que ha visto la ficha académica</w:t>
             </w:r>
           </w:p>
         </w:tc>
@@ -2306,15 +2279,7 @@
                 <w:color w:val="000000"/>
                 <w:lang w:eastAsia="es-CO"/>
               </w:rPr>
-              <w:t>Últimos</w:t>
-            </w:r>
-            <w:r>
-              <w:rPr>
-                <w:rFonts w:ascii="Calibri" w:eastAsia="Times New Roman" w:hAnsi="Calibri" w:cs="Calibri"/>
-                <w:color w:val="000000"/>
-                <w:lang w:eastAsia="es-CO"/>
-              </w:rPr>
-              <w:t xml:space="preserve"> datos para validar si es verdadero o falso los datos suministrados</w:t>
+              <w:t>Últimos datos para validar si es verdadero o falso los datos suministrados</w:t>
             </w:r>
           </w:p>
         </w:tc>
@@ -2861,7 +2826,7 @@
       </w:pPr>
     </w:pPrDefault>
   </w:docDefaults>
-  <w:latentStyles w:defLockedState="0" w:defUIPriority="99" w:defSemiHidden="0" w:defUnhideWhenUsed="0" w:defQFormat="0" w:count="375">
+  <w:latentStyles w:defLockedState="0" w:defUIPriority="99" w:defSemiHidden="0" w:defUnhideWhenUsed="0" w:defQFormat="0" w:count="376">
     <w:lsdException w:name="Normal" w:uiPriority="0" w:qFormat="1"/>
     <w:lsdException w:name="heading 1" w:uiPriority="9" w:qFormat="1"/>
     <w:lsdException w:name="heading 2" w:semiHidden="1" w:uiPriority="9" w:unhideWhenUsed="1" w:qFormat="1"/>
@@ -2967,7 +2932,6 @@
     <w:lsdException w:name="HTML Sample" w:semiHidden="1" w:unhideWhenUsed="1"/>
     <w:lsdException w:name="HTML Typewriter" w:semiHidden="1" w:unhideWhenUsed="1"/>
     <w:lsdException w:name="HTML Variable" w:semiHidden="1" w:unhideWhenUsed="1"/>
-    <w:lsdException w:name="Normal Table" w:semiHidden="1" w:unhideWhenUsed="1"/>
     <w:lsdException w:name="annotation subject" w:semiHidden="1" w:unhideWhenUsed="1"/>
     <w:lsdException w:name="No List" w:semiHidden="1" w:unhideWhenUsed="1"/>
     <w:lsdException w:name="Outline List 1" w:semiHidden="1" w:unhideWhenUsed="1"/>
@@ -3014,10 +2978,8 @@
     <w:lsdException w:name="Table Subtle 2" w:semiHidden="1" w:unhideWhenUsed="1"/>
     <w:lsdException w:name="Table Web 1" w:semiHidden="1" w:unhideWhenUsed="1"/>
     <w:lsdException w:name="Table Web 2" w:semiHidden="1" w:unhideWhenUsed="1"/>
-    <w:lsdException w:name="Table Web 3" w:semiHidden="1" w:unhideWhenUsed="1"/>
     <w:lsdException w:name="Balloon Text" w:semiHidden="1" w:unhideWhenUsed="1"/>
     <w:lsdException w:name="Table Grid" w:uiPriority="39"/>
-    <w:lsdException w:name="Table Theme" w:semiHidden="1" w:unhideWhenUsed="1"/>
     <w:lsdException w:name="Placeholder Text" w:semiHidden="1"/>
     <w:lsdException w:name="No Spacing" w:uiPriority="1" w:qFormat="1"/>
     <w:lsdException w:name="Light Shading" w:uiPriority="60"/>
@@ -3237,6 +3199,7 @@
     <w:lsdException w:name="Smart Hyperlink" w:semiHidden="1" w:unhideWhenUsed="1"/>
     <w:lsdException w:name="Hashtag" w:semiHidden="1" w:unhideWhenUsed="1"/>
     <w:lsdException w:name="Unresolved Mention" w:semiHidden="1" w:unhideWhenUsed="1"/>
+    <w:lsdException w:name="Smart Link" w:semiHidden="1" w:unhideWhenUsed="1"/>
   </w:latentStyles>
   <w:style w:type="paragraph" w:default="1" w:styleId="Normal">
     <w:name w:val="Normal"/>

</xml_diff>

<commit_message>
Se borraron algunas tablas y se añadieron otras, se cambiaron algunas relaciones
</commit_message>
<xml_diff>
--- a/Diseño de datos.docx
+++ b/Diseño de datos.docx
@@ -3,84 +3,14 @@
 <w:document xmlns:wpc="http://schemas.microsoft.com/office/word/2010/wordprocessingCanvas" xmlns:cx="http://schemas.microsoft.com/office/drawing/2014/chartex" xmlns:cx1="http://schemas.microsoft.com/office/drawing/2015/9/8/chartex" xmlns:cx2="http://schemas.microsoft.com/office/drawing/2015/10/21/chartex" xmlns:cx3="http://schemas.microsoft.com/office/drawing/2016/5/9/chartex" xmlns:cx4="http://schemas.microsoft.com/office/drawing/2016/5/10/chartex" xmlns:cx5="http://schemas.microsoft.com/office/drawing/2016/5/11/chartex" xmlns:cx6="http://schemas.microsoft.com/office/drawing/2016/5/12/chartex" xmlns:cx7="http://schemas.microsoft.com/office/drawing/2016/5/13/chartex" xmlns:cx8="http://schemas.microsoft.com/office/drawing/2016/5/14/chartex" xmlns:mc="http://schemas.openxmlformats.org/markup-compatibility/2006" xmlns:aink="http://schemas.microsoft.com/office/drawing/2016/ink" xmlns:am3d="http://schemas.microsoft.com/office/drawing/2017/model3d" xmlns:o="urn:schemas-microsoft-com:office:office" xmlns:r="http://schemas.openxmlformats.org/officeDocument/2006/relationships" xmlns:m="http://schemas.openxmlformats.org/officeDocument/2006/math" xmlns:v="urn:schemas-microsoft-com:vml" xmlns:wp14="http://schemas.microsoft.com/office/word/2010/wordprocessingDrawing" xmlns:wp="http://schemas.openxmlformats.org/drawingml/2006/wordprocessingDrawing" xmlns:w10="urn:schemas-microsoft-com:office:word" xmlns:w="http://schemas.openxmlformats.org/wordprocessingml/2006/main" xmlns:w14="http://schemas.microsoft.com/office/word/2010/wordml" xmlns:w15="http://schemas.microsoft.com/office/word/2012/wordml" xmlns:w16cid="http://schemas.microsoft.com/office/word/2016/wordml/cid" xmlns:w16se="http://schemas.microsoft.com/office/word/2015/wordml/symex" xmlns:wpg="http://schemas.microsoft.com/office/word/2010/wordprocessingGroup" xmlns:wpi="http://schemas.microsoft.com/office/word/2010/wordprocessingInk" xmlns:wne="http://schemas.microsoft.com/office/word/2006/wordml" xmlns:wps="http://schemas.microsoft.com/office/word/2010/wordprocessingShape" mc:Ignorable="w14 w15 w16se w16cid wp14">
   <w:body>
     <w:p>
-      <w:bookmarkStart w:id="0" w:name="_GoBack"/>
-      <w:bookmarkEnd w:id="0"/>
       <w:r>
         <w:rPr>
           <w:noProof/>
         </w:rPr>
         <w:drawing>
-          <wp:anchor distT="0" distB="0" distL="114300" distR="114300" simplePos="0" relativeHeight="251661312" behindDoc="0" locked="0" layoutInCell="1" allowOverlap="1" wp14:anchorId="41119F2C">
-            <wp:simplePos x="0" y="0"/>
-            <wp:positionH relativeFrom="column">
-              <wp:posOffset>-900430</wp:posOffset>
-            </wp:positionH>
-            <wp:positionV relativeFrom="paragraph">
-              <wp:posOffset>3278505</wp:posOffset>
-            </wp:positionV>
-            <wp:extent cx="7397115" cy="4974590"/>
-            <wp:effectExtent l="0" t="0" r="0" b="0"/>
-            <wp:wrapTopAndBottom/>
-            <wp:docPr id="2" name="Imagen 2"/>
-            <wp:cNvGraphicFramePr>
-              <a:graphicFrameLocks xmlns:a="http://schemas.openxmlformats.org/drawingml/2006/main" noChangeAspect="1"/>
-            </wp:cNvGraphicFramePr>
-            <a:graphic xmlns:a="http://schemas.openxmlformats.org/drawingml/2006/main">
-              <a:graphicData uri="http://schemas.openxmlformats.org/drawingml/2006/picture">
-                <pic:pic xmlns:pic="http://schemas.openxmlformats.org/drawingml/2006/picture">
-                  <pic:nvPicPr>
-                    <pic:cNvPr id="1" name=""/>
-                    <pic:cNvPicPr/>
-                  </pic:nvPicPr>
-                  <pic:blipFill>
-                    <a:blip r:embed="rId6">
-                      <a:extLst>
-                        <a:ext uri="{28A0092B-C50C-407E-A947-70E740481C1C}">
-                          <a14:useLocalDpi xmlns:a14="http://schemas.microsoft.com/office/drawing/2010/main" val="0"/>
-                        </a:ext>
-                      </a:extLst>
-                    </a:blip>
-                    <a:stretch>
-                      <a:fillRect/>
-                    </a:stretch>
-                  </pic:blipFill>
-                  <pic:spPr>
-                    <a:xfrm>
-                      <a:off x="0" y="0"/>
-                      <a:ext cx="7397115" cy="4974590"/>
-                    </a:xfrm>
-                    <a:prstGeom prst="rect">
-                      <a:avLst/>
-                    </a:prstGeom>
-                  </pic:spPr>
-                </pic:pic>
-              </a:graphicData>
-            </a:graphic>
-            <wp14:sizeRelH relativeFrom="margin">
-              <wp14:pctWidth>0</wp14:pctWidth>
-            </wp14:sizeRelH>
-            <wp14:sizeRelV relativeFrom="margin">
-              <wp14:pctHeight>0</wp14:pctHeight>
-            </wp14:sizeRelV>
-          </wp:anchor>
-        </w:drawing>
-      </w:r>
-      <w:r>
-        <w:rPr>
-          <w:noProof/>
-        </w:rPr>
-        <w:drawing>
-          <wp:anchor distT="0" distB="0" distL="114300" distR="114300" simplePos="0" relativeHeight="251660288" behindDoc="0" locked="0" layoutInCell="1" allowOverlap="1" wp14:anchorId="78882A47">
-            <wp:simplePos x="0" y="0"/>
-            <wp:positionH relativeFrom="column">
-              <wp:posOffset>-784860</wp:posOffset>
-            </wp:positionH>
-            <wp:positionV relativeFrom="paragraph">
-              <wp:posOffset>0</wp:posOffset>
-            </wp:positionV>
-            <wp:extent cx="7343775" cy="3260090"/>
-            <wp:effectExtent l="0" t="0" r="9525" b="0"/>
-            <wp:wrapTopAndBottom/>
+          <wp:inline distT="0" distB="0" distL="0" distR="0" wp14:anchorId="6615EA19" wp14:editId="3F0E1F14">
+            <wp:extent cx="5612130" cy="2669540"/>
+            <wp:effectExtent l="0" t="0" r="7620" b="0"/>
             <wp:docPr id="1" name="Imagen 1"/>
             <wp:cNvGraphicFramePr>
               <a:graphicFrameLocks xmlns:a="http://schemas.openxmlformats.org/drawingml/2006/main" noChangeAspect="1"/>
@@ -93,13 +23,7 @@
                     <pic:cNvPicPr/>
                   </pic:nvPicPr>
                   <pic:blipFill>
-                    <a:blip r:embed="rId7">
-                      <a:extLst>
-                        <a:ext uri="{28A0092B-C50C-407E-A947-70E740481C1C}">
-                          <a14:useLocalDpi xmlns:a14="http://schemas.microsoft.com/office/drawing/2010/main" val="0"/>
-                        </a:ext>
-                      </a:extLst>
-                    </a:blip>
+                    <a:blip r:embed="rId6"/>
                     <a:stretch>
                       <a:fillRect/>
                     </a:stretch>
@@ -107,7 +31,7 @@
                   <pic:spPr>
                     <a:xfrm>
                       <a:off x="0" y="0"/>
-                      <a:ext cx="7343775" cy="3260090"/>
+                      <a:ext cx="5612130" cy="2669540"/>
                     </a:xfrm>
                     <a:prstGeom prst="rect">
                       <a:avLst/>
@@ -116,15 +40,51 @@
                 </pic:pic>
               </a:graphicData>
             </a:graphic>
-            <wp14:sizeRelH relativeFrom="margin">
-              <wp14:pctWidth>0</wp14:pctWidth>
-            </wp14:sizeRelH>
-            <wp14:sizeRelV relativeFrom="margin">
-              <wp14:pctHeight>0</wp14:pctHeight>
-            </wp14:sizeRelV>
-          </wp:anchor>
+          </wp:inline>
         </w:drawing>
       </w:r>
+      <w:r>
+        <w:rPr>
+          <w:noProof/>
+        </w:rPr>
+        <w:drawing>
+          <wp:inline distT="0" distB="0" distL="0" distR="0" wp14:anchorId="02B4284F" wp14:editId="354CEDE4">
+            <wp:extent cx="5612130" cy="5007610"/>
+            <wp:effectExtent l="0" t="0" r="7620" b="2540"/>
+            <wp:docPr id="3" name="Imagen 3"/>
+            <wp:cNvGraphicFramePr>
+              <a:graphicFrameLocks xmlns:a="http://schemas.openxmlformats.org/drawingml/2006/main" noChangeAspect="1"/>
+            </wp:cNvGraphicFramePr>
+            <a:graphic xmlns:a="http://schemas.openxmlformats.org/drawingml/2006/main">
+              <a:graphicData uri="http://schemas.openxmlformats.org/drawingml/2006/picture">
+                <pic:pic xmlns:pic="http://schemas.openxmlformats.org/drawingml/2006/picture">
+                  <pic:nvPicPr>
+                    <pic:cNvPr id="1" name=""/>
+                    <pic:cNvPicPr/>
+                  </pic:nvPicPr>
+                  <pic:blipFill>
+                    <a:blip r:embed="rId7"/>
+                    <a:stretch>
+                      <a:fillRect/>
+                    </a:stretch>
+                  </pic:blipFill>
+                  <pic:spPr>
+                    <a:xfrm>
+                      <a:off x="0" y="0"/>
+                      <a:ext cx="5612130" cy="5007610"/>
+                    </a:xfrm>
+                    <a:prstGeom prst="rect">
+                      <a:avLst/>
+                    </a:prstGeom>
+                  </pic:spPr>
+                </pic:pic>
+              </a:graphicData>
+            </a:graphic>
+          </wp:inline>
+        </w:drawing>
+      </w:r>
+      <w:bookmarkStart w:id="0" w:name="_GoBack"/>
+      <w:bookmarkEnd w:id="0"/>
     </w:p>
     <w:p/>
     <w:tbl>
@@ -181,6 +141,7 @@
                 <w:color w:val="000000"/>
                 <w:lang w:eastAsia="es-CO"/>
               </w:rPr>
+              <w:lastRenderedPageBreak/>
               <w:t>TABLA</w:t>
             </w:r>
           </w:p>
@@ -2932,6 +2893,7 @@
     <w:lsdException w:name="HTML Sample" w:semiHidden="1" w:unhideWhenUsed="1"/>
     <w:lsdException w:name="HTML Typewriter" w:semiHidden="1" w:unhideWhenUsed="1"/>
     <w:lsdException w:name="HTML Variable" w:semiHidden="1" w:unhideWhenUsed="1"/>
+    <w:lsdException w:name="Normal Table" w:semiHidden="1" w:unhideWhenUsed="1"/>
     <w:lsdException w:name="annotation subject" w:semiHidden="1" w:unhideWhenUsed="1"/>
     <w:lsdException w:name="No List" w:semiHidden="1" w:unhideWhenUsed="1"/>
     <w:lsdException w:name="Outline List 1" w:semiHidden="1" w:unhideWhenUsed="1"/>
@@ -2978,8 +2940,10 @@
     <w:lsdException w:name="Table Subtle 2" w:semiHidden="1" w:unhideWhenUsed="1"/>
     <w:lsdException w:name="Table Web 1" w:semiHidden="1" w:unhideWhenUsed="1"/>
     <w:lsdException w:name="Table Web 2" w:semiHidden="1" w:unhideWhenUsed="1"/>
+    <w:lsdException w:name="Table Web 3" w:semiHidden="1" w:unhideWhenUsed="1"/>
     <w:lsdException w:name="Balloon Text" w:semiHidden="1" w:unhideWhenUsed="1"/>
     <w:lsdException w:name="Table Grid" w:uiPriority="39"/>
+    <w:lsdException w:name="Table Theme" w:semiHidden="1" w:unhideWhenUsed="1"/>
     <w:lsdException w:name="Placeholder Text" w:semiHidden="1"/>
     <w:lsdException w:name="No Spacing" w:uiPriority="1" w:qFormat="1"/>
     <w:lsdException w:name="Light Shading" w:uiPriority="60"/>

</xml_diff>

<commit_message>
Se corrige la tabla de datos basidos(Tabla excel)
</commit_message>
<xml_diff>
--- a/Diseño de datos.docx
+++ b/Diseño de datos.docx
@@ -83,8 +83,6 @@
           </wp:inline>
         </w:drawing>
       </w:r>
-      <w:bookmarkStart w:id="0" w:name="_GoBack"/>
-      <w:bookmarkEnd w:id="0"/>
     </w:p>
     <w:p/>
     <w:tbl>
@@ -386,16 +384,14 @@
               </w:rPr>
               <w:t xml:space="preserve">Saber de </w:t>
             </w:r>
-            <w:proofErr w:type="spellStart"/>
-            <w:r>
-              <w:rPr>
-                <w:rFonts w:ascii="Calibri" w:eastAsia="Times New Roman" w:hAnsi="Calibri" w:cs="Calibri"/>
-                <w:color w:val="000000"/>
-                <w:lang w:eastAsia="es-CO"/>
-              </w:rPr>
-              <w:t>que</w:t>
-            </w:r>
-            <w:proofErr w:type="spellEnd"/>
+            <w:r>
+              <w:rPr>
+                <w:rFonts w:ascii="Calibri" w:eastAsia="Times New Roman" w:hAnsi="Calibri" w:cs="Calibri"/>
+                <w:color w:val="000000"/>
+                <w:lang w:eastAsia="es-CO"/>
+              </w:rPr>
+              <w:t>qué</w:t>
+            </w:r>
             <w:r>
               <w:rPr>
                 <w:rFonts w:ascii="Calibri" w:eastAsia="Times New Roman" w:hAnsi="Calibri" w:cs="Calibri"/>
@@ -991,24 +987,23 @@
             <w:shd w:val="clear" w:color="auto" w:fill="auto"/>
             <w:noWrap/>
             <w:vAlign w:val="bottom"/>
-            <w:hideMark/>
-          </w:tcPr>
-          <w:p>
-            <w:pPr>
-              <w:spacing w:after="0" w:line="240" w:lineRule="auto"/>
-              <w:rPr>
-                <w:rFonts w:ascii="Calibri" w:eastAsia="Times New Roman" w:hAnsi="Calibri" w:cs="Calibri"/>
-                <w:color w:val="000000"/>
-                <w:lang w:eastAsia="es-CO"/>
-              </w:rPr>
-            </w:pPr>
-            <w:r>
-              <w:rPr>
-                <w:rFonts w:ascii="Calibri" w:eastAsia="Times New Roman" w:hAnsi="Calibri" w:cs="Calibri"/>
-                <w:color w:val="000000"/>
-                <w:lang w:eastAsia="es-CO"/>
-              </w:rPr>
-              <w:t>Ficha</w:t>
+          </w:tcPr>
+          <w:p>
+            <w:pPr>
+              <w:spacing w:after="0" w:line="240" w:lineRule="auto"/>
+              <w:rPr>
+                <w:rFonts w:ascii="Calibri" w:eastAsia="Times New Roman" w:hAnsi="Calibri" w:cs="Calibri"/>
+                <w:color w:val="000000"/>
+                <w:lang w:eastAsia="es-CO"/>
+              </w:rPr>
+            </w:pPr>
+            <w:r>
+              <w:rPr>
+                <w:rFonts w:ascii="Calibri" w:eastAsia="Times New Roman" w:hAnsi="Calibri" w:cs="Calibri"/>
+                <w:color w:val="000000"/>
+                <w:lang w:eastAsia="es-CO"/>
+              </w:rPr>
+              <w:t>Resolución</w:t>
             </w:r>
           </w:p>
         </w:tc>
@@ -1024,24 +1019,23 @@
             <w:shd w:val="clear" w:color="auto" w:fill="auto"/>
             <w:noWrap/>
             <w:vAlign w:val="bottom"/>
-            <w:hideMark/>
-          </w:tcPr>
-          <w:p>
-            <w:pPr>
-              <w:spacing w:after="0" w:line="240" w:lineRule="auto"/>
-              <w:rPr>
-                <w:rFonts w:ascii="Calibri" w:eastAsia="Times New Roman" w:hAnsi="Calibri" w:cs="Calibri"/>
-                <w:color w:val="000000"/>
-                <w:lang w:eastAsia="es-CO"/>
-              </w:rPr>
-            </w:pPr>
-            <w:r>
-              <w:rPr>
-                <w:rFonts w:ascii="Calibri" w:eastAsia="Times New Roman" w:hAnsi="Calibri" w:cs="Calibri"/>
-                <w:color w:val="000000"/>
-                <w:lang w:eastAsia="es-CO"/>
-              </w:rPr>
-              <w:t>DBDC</w:t>
+          </w:tcPr>
+          <w:p>
+            <w:pPr>
+              <w:spacing w:after="0" w:line="240" w:lineRule="auto"/>
+              <w:rPr>
+                <w:rFonts w:ascii="Calibri" w:eastAsia="Times New Roman" w:hAnsi="Calibri" w:cs="Calibri"/>
+                <w:color w:val="000000"/>
+                <w:lang w:eastAsia="es-CO"/>
+              </w:rPr>
+            </w:pPr>
+            <w:r>
+              <w:rPr>
+                <w:rFonts w:ascii="Calibri" w:eastAsia="Times New Roman" w:hAnsi="Calibri" w:cs="Calibri"/>
+                <w:color w:val="000000"/>
+                <w:lang w:eastAsia="es-CO"/>
+              </w:rPr>
+              <w:t>DBDI</w:t>
             </w:r>
           </w:p>
         </w:tc>
@@ -1057,24 +1051,23 @@
             <w:shd w:val="clear" w:color="auto" w:fill="auto"/>
             <w:noWrap/>
             <w:vAlign w:val="bottom"/>
-            <w:hideMark/>
-          </w:tcPr>
-          <w:p>
-            <w:pPr>
-              <w:spacing w:after="0" w:line="240" w:lineRule="auto"/>
-              <w:rPr>
-                <w:rFonts w:ascii="Calibri" w:eastAsia="Times New Roman" w:hAnsi="Calibri" w:cs="Calibri"/>
-                <w:color w:val="000000"/>
-                <w:lang w:eastAsia="es-CO"/>
-              </w:rPr>
-            </w:pPr>
-            <w:r>
-              <w:rPr>
-                <w:rFonts w:ascii="Calibri" w:eastAsia="Times New Roman" w:hAnsi="Calibri" w:cs="Calibri"/>
-                <w:color w:val="000000"/>
-                <w:lang w:eastAsia="es-CO"/>
-              </w:rPr>
-              <w:t>Se le asigna a la persona que ingresa a la universidad</w:t>
+          </w:tcPr>
+          <w:p>
+            <w:pPr>
+              <w:spacing w:after="0" w:line="240" w:lineRule="auto"/>
+              <w:rPr>
+                <w:rFonts w:ascii="Calibri" w:eastAsia="Times New Roman" w:hAnsi="Calibri" w:cs="Calibri"/>
+                <w:color w:val="000000"/>
+                <w:lang w:eastAsia="es-CO"/>
+              </w:rPr>
+            </w:pPr>
+            <w:r>
+              <w:rPr>
+                <w:rFonts w:ascii="Calibri" w:eastAsia="Times New Roman" w:hAnsi="Calibri" w:cs="Calibri"/>
+                <w:color w:val="000000"/>
+                <w:lang w:eastAsia="es-CO"/>
+              </w:rPr>
+              <w:t>Saber si algunas asignaturas tienen resoluciones parecidas</w:t>
             </w:r>
           </w:p>
         </w:tc>
@@ -1090,25 +1083,26 @@
             <w:shd w:val="clear" w:color="auto" w:fill="auto"/>
             <w:noWrap/>
             <w:vAlign w:val="bottom"/>
-            <w:hideMark/>
-          </w:tcPr>
-          <w:p>
-            <w:pPr>
-              <w:spacing w:after="0" w:line="240" w:lineRule="auto"/>
-              <w:rPr>
-                <w:rFonts w:ascii="Calibri" w:eastAsia="Times New Roman" w:hAnsi="Calibri" w:cs="Calibri"/>
-                <w:color w:val="000000"/>
-                <w:lang w:eastAsia="es-CO"/>
-              </w:rPr>
-            </w:pPr>
-            <w:r>
-              <w:rPr>
-                <w:rFonts w:ascii="Calibri" w:eastAsia="Times New Roman" w:hAnsi="Calibri" w:cs="Calibri"/>
-                <w:color w:val="000000"/>
-                <w:lang w:eastAsia="es-CO"/>
-              </w:rPr>
-              <w:t>Programa y persona</w:t>
-            </w:r>
+          </w:tcPr>
+          <w:p>
+            <w:pPr>
+              <w:spacing w:after="0" w:line="240" w:lineRule="auto"/>
+              <w:rPr>
+                <w:rFonts w:ascii="Calibri" w:eastAsia="Times New Roman" w:hAnsi="Calibri" w:cs="Calibri"/>
+                <w:color w:val="000000"/>
+                <w:lang w:eastAsia="es-CO"/>
+              </w:rPr>
+            </w:pPr>
+            <w:r>
+              <w:rPr>
+                <w:rFonts w:ascii="Calibri" w:eastAsia="Times New Roman" w:hAnsi="Calibri" w:cs="Calibri"/>
+                <w:color w:val="000000"/>
+                <w:lang w:eastAsia="es-CO"/>
+              </w:rPr>
+              <w:t>Ninguno</w:t>
+            </w:r>
+            <w:bookmarkStart w:id="0" w:name="_GoBack"/>
+            <w:bookmarkEnd w:id="0"/>
           </w:p>
         </w:tc>
         <w:tc>
@@ -1123,7 +1117,6 @@
             <w:shd w:val="clear" w:color="auto" w:fill="auto"/>
             <w:noWrap/>
             <w:vAlign w:val="bottom"/>
-            <w:hideMark/>
           </w:tcPr>
           <w:p>
             <w:pPr>
@@ -1170,7 +1163,7 @@
                 <w:color w:val="000000"/>
                 <w:lang w:eastAsia="es-CO"/>
               </w:rPr>
-              <w:t>Persona</w:t>
+              <w:t>Ficha</w:t>
             </w:r>
           </w:p>
         </w:tc>
@@ -1236,7 +1229,7 @@
                 <w:color w:val="000000"/>
                 <w:lang w:eastAsia="es-CO"/>
               </w:rPr>
-              <w:t>Los datos necesarios de las personas afiliadas a la universidad</w:t>
+              <w:t>Se le asigna a la persona que ingresa a la universidad</w:t>
             </w:r>
           </w:p>
         </w:tc>
@@ -1269,7 +1262,7 @@
                 <w:color w:val="000000"/>
                 <w:lang w:eastAsia="es-CO"/>
               </w:rPr>
-              <w:t>Ninguna</w:t>
+              <w:t>Programa y persona</w:t>
             </w:r>
           </w:p>
         </w:tc>
@@ -1332,7 +1325,7 @@
                 <w:color w:val="000000"/>
                 <w:lang w:eastAsia="es-CO"/>
               </w:rPr>
-              <w:t>Solicitudes</w:t>
+              <w:t>Estudiante</w:t>
             </w:r>
           </w:p>
         </w:tc>
@@ -1365,7 +1358,7 @@
                 <w:color w:val="000000"/>
                 <w:lang w:eastAsia="es-CO"/>
               </w:rPr>
-              <w:t>DBDM</w:t>
+              <w:t>DBDC</w:t>
             </w:r>
           </w:p>
         </w:tc>
@@ -1398,7 +1391,31 @@
                 <w:color w:val="000000"/>
                 <w:lang w:eastAsia="es-CO"/>
               </w:rPr>
-              <w:t>Lo que requiere la persona para hacer homologaciones</w:t>
+              <w:t xml:space="preserve">Los datos necesarios de </w:t>
+            </w:r>
+            <w:r>
+              <w:rPr>
+                <w:rFonts w:ascii="Calibri" w:eastAsia="Times New Roman" w:hAnsi="Calibri" w:cs="Calibri"/>
+                <w:color w:val="000000"/>
+                <w:lang w:eastAsia="es-CO"/>
+              </w:rPr>
+              <w:t>l</w:t>
+            </w:r>
+            <w:r>
+              <w:rPr>
+                <w:rFonts w:ascii="Calibri" w:eastAsia="Times New Roman" w:hAnsi="Calibri" w:cs="Calibri"/>
+                <w:color w:val="000000"/>
+                <w:lang w:eastAsia="es-CO"/>
+              </w:rPr>
+              <w:t>os estudiantes afiliados</w:t>
+            </w:r>
+            <w:r>
+              <w:rPr>
+                <w:rFonts w:ascii="Calibri" w:eastAsia="Times New Roman" w:hAnsi="Calibri" w:cs="Calibri"/>
+                <w:color w:val="000000"/>
+                <w:lang w:eastAsia="es-CO"/>
+              </w:rPr>
+              <w:t xml:space="preserve"> a la universidad</w:t>
             </w:r>
           </w:p>
         </w:tc>
@@ -1431,7 +1448,7 @@
                 <w:color w:val="000000"/>
                 <w:lang w:eastAsia="es-CO"/>
               </w:rPr>
-              <w:t>Todas las anteriores</w:t>
+              <w:t>Ninguna</w:t>
             </w:r>
           </w:p>
         </w:tc>
@@ -1488,16 +1505,14 @@
                 <w:lang w:eastAsia="es-CO"/>
               </w:rPr>
             </w:pPr>
-            <w:proofErr w:type="spellStart"/>
-            <w:r>
-              <w:rPr>
-                <w:rFonts w:ascii="Calibri" w:eastAsia="Times New Roman" w:hAnsi="Calibri" w:cs="Calibri"/>
-                <w:color w:val="000000"/>
-                <w:lang w:eastAsia="es-CO"/>
-              </w:rPr>
-              <w:t>Univer-Facul</w:t>
-            </w:r>
-            <w:proofErr w:type="spellEnd"/>
+            <w:r>
+              <w:rPr>
+                <w:rFonts w:ascii="Calibri" w:eastAsia="Times New Roman" w:hAnsi="Calibri" w:cs="Calibri"/>
+                <w:color w:val="000000"/>
+                <w:lang w:eastAsia="es-CO"/>
+              </w:rPr>
+              <w:t>Solicitudes</w:t>
+            </w:r>
           </w:p>
         </w:tc>
         <w:tc>
@@ -1529,7 +1544,7 @@
                 <w:color w:val="000000"/>
                 <w:lang w:eastAsia="es-CO"/>
               </w:rPr>
-              <w:t>DBDP</w:t>
+              <w:t>DBDM</w:t>
             </w:r>
           </w:p>
         </w:tc>
@@ -1562,7 +1577,7 @@
                 <w:color w:val="000000"/>
                 <w:lang w:eastAsia="es-CO"/>
               </w:rPr>
-              <w:t>Cuantas facultades tiene la universidad</w:t>
+              <w:t>Lo que requiere la persona para hacer homologaciones</w:t>
             </w:r>
           </w:p>
         </w:tc>
@@ -1595,7 +1610,7 @@
                 <w:color w:val="000000"/>
                 <w:lang w:eastAsia="es-CO"/>
               </w:rPr>
-              <w:t>Universidad y facultad</w:t>
+              <w:t>Todas las anteriores</w:t>
             </w:r>
           </w:p>
         </w:tc>
@@ -1652,34 +1667,14 @@
                 <w:lang w:eastAsia="es-CO"/>
               </w:rPr>
             </w:pPr>
-            <w:proofErr w:type="spellStart"/>
-            <w:r>
-              <w:rPr>
-                <w:rFonts w:ascii="Calibri" w:eastAsia="Times New Roman" w:hAnsi="Calibri" w:cs="Calibri"/>
-                <w:color w:val="000000"/>
-                <w:lang w:eastAsia="es-CO"/>
-              </w:rPr>
-              <w:t>Progra</w:t>
-            </w:r>
-            <w:proofErr w:type="spellEnd"/>
-            <w:r>
-              <w:rPr>
-                <w:rFonts w:ascii="Calibri" w:eastAsia="Times New Roman" w:hAnsi="Calibri" w:cs="Calibri"/>
-                <w:color w:val="000000"/>
-                <w:lang w:eastAsia="es-CO"/>
-              </w:rPr>
-              <w:t xml:space="preserve">- </w:t>
-            </w:r>
-            <w:proofErr w:type="spellStart"/>
-            <w:r>
-              <w:rPr>
-                <w:rFonts w:ascii="Calibri" w:eastAsia="Times New Roman" w:hAnsi="Calibri" w:cs="Calibri"/>
-                <w:color w:val="000000"/>
-                <w:lang w:eastAsia="es-CO"/>
-              </w:rPr>
-              <w:t>Facul</w:t>
-            </w:r>
-            <w:proofErr w:type="spellEnd"/>
+            <w:r>
+              <w:rPr>
+                <w:rFonts w:ascii="Calibri" w:eastAsia="Times New Roman" w:hAnsi="Calibri" w:cs="Calibri"/>
+                <w:color w:val="000000"/>
+                <w:lang w:eastAsia="es-CO"/>
+              </w:rPr>
+              <w:t>Gestores</w:t>
+            </w:r>
           </w:p>
         </w:tc>
         <w:tc>
@@ -1711,6 +1706,200 @@
                 <w:color w:val="000000"/>
                 <w:lang w:eastAsia="es-CO"/>
               </w:rPr>
+              <w:t>DBD</w:t>
+            </w:r>
+            <w:r>
+              <w:rPr>
+                <w:rFonts w:ascii="Calibri" w:eastAsia="Times New Roman" w:hAnsi="Calibri" w:cs="Calibri"/>
+                <w:color w:val="000000"/>
+                <w:lang w:eastAsia="es-CO"/>
+              </w:rPr>
+              <w:t>C</w:t>
+            </w:r>
+          </w:p>
+        </w:tc>
+        <w:tc>
+          <w:tcPr>
+            <w:tcW w:w="6794" w:type="dxa"/>
+            <w:tcBorders>
+              <w:top w:val="nil"/>
+              <w:left w:val="nil"/>
+              <w:bottom w:val="single" w:sz="4" w:space="0" w:color="auto"/>
+              <w:right w:val="single" w:sz="4" w:space="0" w:color="auto"/>
+            </w:tcBorders>
+            <w:shd w:val="clear" w:color="auto" w:fill="auto"/>
+            <w:noWrap/>
+            <w:vAlign w:val="bottom"/>
+            <w:hideMark/>
+          </w:tcPr>
+          <w:p>
+            <w:pPr>
+              <w:spacing w:after="0" w:line="240" w:lineRule="auto"/>
+              <w:rPr>
+                <w:rFonts w:ascii="Calibri" w:eastAsia="Times New Roman" w:hAnsi="Calibri" w:cs="Calibri"/>
+                <w:color w:val="000000"/>
+                <w:lang w:eastAsia="es-CO"/>
+              </w:rPr>
+            </w:pPr>
+            <w:r>
+              <w:rPr>
+                <w:rFonts w:ascii="Calibri" w:eastAsia="Times New Roman" w:hAnsi="Calibri" w:cs="Calibri"/>
+                <w:color w:val="000000"/>
+                <w:lang w:eastAsia="es-CO"/>
+              </w:rPr>
+              <w:t>Los datos necesarios de l</w:t>
+            </w:r>
+            <w:r>
+              <w:rPr>
+                <w:rFonts w:ascii="Calibri" w:eastAsia="Times New Roman" w:hAnsi="Calibri" w:cs="Calibri"/>
+                <w:color w:val="000000"/>
+                <w:lang w:eastAsia="es-CO"/>
+              </w:rPr>
+              <w:t xml:space="preserve">os </w:t>
+            </w:r>
+            <w:r>
+              <w:rPr>
+                <w:rFonts w:ascii="Calibri" w:eastAsia="Times New Roman" w:hAnsi="Calibri" w:cs="Calibri"/>
+                <w:color w:val="000000"/>
+                <w:lang w:eastAsia="es-CO"/>
+              </w:rPr>
+              <w:t>gestores</w:t>
+            </w:r>
+            <w:r>
+              <w:rPr>
+                <w:rFonts w:ascii="Calibri" w:eastAsia="Times New Roman" w:hAnsi="Calibri" w:cs="Calibri"/>
+                <w:color w:val="000000"/>
+                <w:lang w:eastAsia="es-CO"/>
+              </w:rPr>
+              <w:t xml:space="preserve"> afiliadas a la universidad</w:t>
+            </w:r>
+          </w:p>
+        </w:tc>
+        <w:tc>
+          <w:tcPr>
+            <w:tcW w:w="2236" w:type="dxa"/>
+            <w:tcBorders>
+              <w:top w:val="nil"/>
+              <w:left w:val="nil"/>
+              <w:bottom w:val="single" w:sz="4" w:space="0" w:color="auto"/>
+              <w:right w:val="single" w:sz="4" w:space="0" w:color="auto"/>
+            </w:tcBorders>
+            <w:shd w:val="clear" w:color="auto" w:fill="auto"/>
+            <w:noWrap/>
+            <w:vAlign w:val="bottom"/>
+            <w:hideMark/>
+          </w:tcPr>
+          <w:p>
+            <w:pPr>
+              <w:spacing w:after="0" w:line="240" w:lineRule="auto"/>
+              <w:rPr>
+                <w:rFonts w:ascii="Calibri" w:eastAsia="Times New Roman" w:hAnsi="Calibri" w:cs="Calibri"/>
+                <w:color w:val="000000"/>
+                <w:lang w:eastAsia="es-CO"/>
+              </w:rPr>
+            </w:pPr>
+            <w:r>
+              <w:rPr>
+                <w:rFonts w:ascii="Calibri" w:eastAsia="Times New Roman" w:hAnsi="Calibri" w:cs="Calibri"/>
+                <w:color w:val="000000"/>
+                <w:lang w:eastAsia="es-CO"/>
+              </w:rPr>
+              <w:t>Programa</w:t>
+            </w:r>
+          </w:p>
+        </w:tc>
+        <w:tc>
+          <w:tcPr>
+            <w:tcW w:w="160" w:type="dxa"/>
+            <w:tcBorders>
+              <w:top w:val="nil"/>
+              <w:left w:val="nil"/>
+              <w:bottom w:val="nil"/>
+              <w:right w:val="nil"/>
+            </w:tcBorders>
+            <w:shd w:val="clear" w:color="auto" w:fill="auto"/>
+            <w:noWrap/>
+            <w:vAlign w:val="bottom"/>
+            <w:hideMark/>
+          </w:tcPr>
+          <w:p>
+            <w:pPr>
+              <w:spacing w:after="0" w:line="240" w:lineRule="auto"/>
+              <w:rPr>
+                <w:rFonts w:ascii="Calibri" w:eastAsia="Times New Roman" w:hAnsi="Calibri" w:cs="Calibri"/>
+                <w:color w:val="000000"/>
+                <w:lang w:eastAsia="es-CO"/>
+              </w:rPr>
+            </w:pPr>
+          </w:p>
+        </w:tc>
+      </w:tr>
+      <w:tr>
+        <w:trPr>
+          <w:trHeight w:val="251"/>
+        </w:trPr>
+        <w:tc>
+          <w:tcPr>
+            <w:tcW w:w="1696" w:type="dxa"/>
+            <w:tcBorders>
+              <w:top w:val="nil"/>
+              <w:left w:val="single" w:sz="4" w:space="0" w:color="auto"/>
+              <w:bottom w:val="single" w:sz="4" w:space="0" w:color="auto"/>
+              <w:right w:val="single" w:sz="4" w:space="0" w:color="auto"/>
+            </w:tcBorders>
+            <w:shd w:val="clear" w:color="auto" w:fill="auto"/>
+            <w:noWrap/>
+            <w:vAlign w:val="bottom"/>
+            <w:hideMark/>
+          </w:tcPr>
+          <w:p>
+            <w:pPr>
+              <w:spacing w:after="0" w:line="240" w:lineRule="auto"/>
+              <w:rPr>
+                <w:rFonts w:ascii="Calibri" w:eastAsia="Times New Roman" w:hAnsi="Calibri" w:cs="Calibri"/>
+                <w:color w:val="000000"/>
+                <w:lang w:eastAsia="es-CO"/>
+              </w:rPr>
+            </w:pPr>
+            <w:r>
+              <w:rPr>
+                <w:rFonts w:ascii="Calibri" w:eastAsia="Times New Roman" w:hAnsi="Calibri" w:cs="Calibri"/>
+                <w:color w:val="000000"/>
+                <w:lang w:eastAsia="es-CO"/>
+              </w:rPr>
+              <w:t>Resol-Asigna</w:t>
+            </w:r>
+          </w:p>
+        </w:tc>
+        <w:tc>
+          <w:tcPr>
+            <w:tcW w:w="719" w:type="dxa"/>
+            <w:tcBorders>
+              <w:top w:val="nil"/>
+              <w:left w:val="nil"/>
+              <w:bottom w:val="single" w:sz="4" w:space="0" w:color="auto"/>
+              <w:right w:val="single" w:sz="4" w:space="0" w:color="auto"/>
+            </w:tcBorders>
+            <w:shd w:val="clear" w:color="auto" w:fill="auto"/>
+            <w:noWrap/>
+            <w:vAlign w:val="bottom"/>
+            <w:hideMark/>
+          </w:tcPr>
+          <w:p>
+            <w:pPr>
+              <w:spacing w:after="0" w:line="240" w:lineRule="auto"/>
+              <w:rPr>
+                <w:rFonts w:ascii="Calibri" w:eastAsia="Times New Roman" w:hAnsi="Calibri" w:cs="Calibri"/>
+                <w:color w:val="000000"/>
+                <w:lang w:eastAsia="es-CO"/>
+              </w:rPr>
+            </w:pPr>
+            <w:r>
+              <w:rPr>
+                <w:rFonts w:ascii="Calibri" w:eastAsia="Times New Roman" w:hAnsi="Calibri" w:cs="Calibri"/>
+                <w:color w:val="000000"/>
+                <w:lang w:eastAsia="es-CO"/>
+              </w:rPr>
               <w:t>DBDP</w:t>
             </w:r>
           </w:p>
@@ -1744,7 +1933,7 @@
                 <w:color w:val="000000"/>
                 <w:lang w:eastAsia="es-CO"/>
               </w:rPr>
-              <w:t>De cuantos programas dispone la faculta</w:t>
+              <w:t>Si en algún momento se cambió la resolución de una asignatura</w:t>
             </w:r>
           </w:p>
         </w:tc>
@@ -1777,7 +1966,7 @@
                 <w:color w:val="000000"/>
                 <w:lang w:eastAsia="es-CO"/>
               </w:rPr>
-              <w:t>Facultad y programa</w:t>
+              <w:t>Resolución asignatura</w:t>
             </w:r>
           </w:p>
         </w:tc>

</xml_diff>